<commit_message>
tentative de game of life
problèmes de mémoire
</commit_message>
<xml_diff>
--- a/Rapport/Rapport.docx
+++ b/Rapport/Rapport.docx
@@ -375,7 +375,7 @@
             <mc:AlternateContent>
               <mc:Choice Requires="wps">
                 <w:drawing>
-                  <wp:anchor distT="0" distB="0" distL="114300" distR="114300" simplePos="0" relativeHeight="251659264" behindDoc="0" locked="0" layoutInCell="1" allowOverlap="1" wp14:anchorId="533C9C67" wp14:editId="5748FE79">
+                  <wp:anchor distT="0" distB="0" distL="114300" distR="114300" simplePos="0" relativeHeight="251657216" behindDoc="0" locked="0" layoutInCell="1" allowOverlap="1" wp14:anchorId="533C9C67" wp14:editId="5748FE79">
                     <wp:simplePos x="0" y="0"/>
                     <wp:positionH relativeFrom="column">
                       <wp:posOffset>2976880</wp:posOffset>
@@ -445,7 +445,7 @@
                     <v:stroke joinstyle="miter"/>
                     <v:path gradientshapeok="t" o:connecttype="rect"/>
                   </v:shapetype>
-                  <v:shape id="Zone de texte 15" o:spid="_x0000_s1026" type="#_x0000_t202" style="position:absolute;left:0;text-align:left;margin-left:234.4pt;margin-top:196.15pt;width:240.75pt;height:42pt;z-index:251659264;visibility:visible;mso-wrap-style:square;mso-wrap-distance-left:9pt;mso-wrap-distance-top:0;mso-wrap-distance-right:9pt;mso-wrap-distance-bottom:0;mso-position-horizontal:absolute;mso-position-horizontal-relative:text;mso-position-vertical:absolute;mso-position-vertical-relative:text;v-text-anchor:top" o:gfxdata="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" fillcolor="white [3201]" stroked="f" strokeweight=".5pt">
+                  <v:shape id="Zone de texte 15" o:spid="_x0000_s1026" type="#_x0000_t202" style="position:absolute;left:0;text-align:left;margin-left:234.4pt;margin-top:196.15pt;width:240.75pt;height:42pt;z-index:251657216;visibility:visible;mso-wrap-style:square;mso-wrap-distance-left:9pt;mso-wrap-distance-top:0;mso-wrap-distance-right:9pt;mso-wrap-distance-bottom:0;mso-position-horizontal:absolute;mso-position-horizontal-relative:text;mso-position-vertical:absolute;mso-position-vertical-relative:text;v-text-anchor:top" o:gfxdata="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" fillcolor="white [3201]" stroked="f" strokeweight=".5pt">
                     <v:textbox>
                       <w:txbxContent>
                         <w:p/>
@@ -933,9 +933,201 @@
         <w:rPr>
           <w:lang w:eastAsia="fr-FR"/>
         </w:rPr>
-        <w:t>LedBlinking.</w:t>
+        <w:t>LedBlinking</w:t>
       </w:r>
       <w:proofErr w:type="spellEnd"/>
+      <w:r>
+        <w:rPr>
+          <w:lang w:eastAsia="fr-FR"/>
+        </w:rPr>
+        <w:t>.</w:t>
+      </w:r>
+      <w:r>
+        <w:rPr>
+          <w:lang w:eastAsia="fr-FR"/>
+        </w:rPr>
+        <w:t xml:space="preserve"> </w:t>
+      </w:r>
+      <w:r>
+        <w:rPr>
+          <w:lang w:eastAsia="fr-FR"/>
+        </w:rPr>
+        <w:t>Nous avons installé le driver</w:t>
+      </w:r>
+      <w:r>
+        <w:rPr>
+          <w:lang w:eastAsia="fr-FR"/>
+        </w:rPr>
+        <w:t xml:space="preserve"> ainsi que</w:t>
+      </w:r>
+      <w:r>
+        <w:rPr>
+          <w:lang w:eastAsia="fr-FR"/>
+        </w:rPr>
+        <w:t xml:space="preserve"> les programmes associés</w:t>
+      </w:r>
+      <w:r>
+        <w:rPr>
+          <w:lang w:eastAsia="fr-FR"/>
+        </w:rPr>
+        <w:t xml:space="preserve"> : </w:t>
+      </w:r>
+      <w:proofErr w:type="spellStart"/>
+      <w:r>
+        <w:rPr>
+          <w:lang w:eastAsia="fr-FR"/>
+        </w:rPr>
+        <w:t>mikroProg</w:t>
+      </w:r>
+      <w:proofErr w:type="spellEnd"/>
+      <w:r>
+        <w:rPr>
+          <w:lang w:eastAsia="fr-FR"/>
+        </w:rPr>
+        <w:t xml:space="preserve"> Suite For PIC</w:t>
+      </w:r>
+      <w:r>
+        <w:rPr>
+          <w:lang w:eastAsia="fr-FR"/>
+        </w:rPr>
+        <w:t xml:space="preserve"> qui est une interface</w:t>
+      </w:r>
+      <w:r>
+        <w:rPr>
+          <w:lang w:eastAsia="fr-FR"/>
+        </w:rPr>
+        <w:t xml:space="preserve"> </w:t>
+      </w:r>
+      <w:r>
+        <w:rPr>
+          <w:lang w:eastAsia="fr-FR"/>
+        </w:rPr>
+        <w:t xml:space="preserve">avec la carte </w:t>
+      </w:r>
+      <w:r>
+        <w:rPr>
+          <w:lang w:eastAsia="fr-FR"/>
+        </w:rPr>
+        <w:t xml:space="preserve">et </w:t>
+      </w:r>
+      <w:proofErr w:type="spellStart"/>
+      <w:r>
+        <w:rPr>
+          <w:lang w:eastAsia="fr-FR"/>
+        </w:rPr>
+        <w:t>mikroC</w:t>
+      </w:r>
+      <w:proofErr w:type="spellEnd"/>
+      <w:r>
+        <w:rPr>
+          <w:lang w:eastAsia="fr-FR"/>
+        </w:rPr>
+        <w:t xml:space="preserve"> PRO for PIC</w:t>
+      </w:r>
+      <w:r>
+        <w:rPr>
+          <w:lang w:eastAsia="fr-FR"/>
+        </w:rPr>
+        <w:t xml:space="preserve"> qui est notre IDE</w:t>
+      </w:r>
+      <w:r>
+        <w:rPr>
+          <w:lang w:eastAsia="fr-FR"/>
+        </w:rPr>
+        <w:t>.</w:t>
+      </w:r>
+      <w:r>
+        <w:rPr>
+          <w:lang w:eastAsia="fr-FR"/>
+        </w:rPr>
+        <w:t xml:space="preserve"> </w:t>
+      </w:r>
+      <w:r>
+        <w:rPr>
+          <w:lang w:eastAsia="fr-FR"/>
+        </w:rPr>
+        <w:t xml:space="preserve">Ensuite nous avons ouvert le projet </w:t>
+      </w:r>
+      <w:proofErr w:type="spellStart"/>
+      <w:r>
+        <w:rPr>
+          <w:lang w:eastAsia="fr-FR"/>
+        </w:rPr>
+        <w:t>LedBlinking</w:t>
+      </w:r>
+      <w:proofErr w:type="spellEnd"/>
+      <w:r>
+        <w:rPr>
+          <w:lang w:eastAsia="fr-FR"/>
+        </w:rPr>
+        <w:t>, puis changé la montre (20Mhz) et changé le modèle (P18F452).</w:t>
+      </w:r>
+      <w:r>
+        <w:rPr>
+          <w:lang w:eastAsia="fr-FR"/>
+        </w:rPr>
+        <w:t xml:space="preserve"> </w:t>
+      </w:r>
+      <w:r>
+        <w:rPr>
+          <w:lang w:eastAsia="fr-FR"/>
+        </w:rPr>
+        <w:t>Au branchement de la c</w:t>
+      </w:r>
+      <w:r>
+        <w:rPr>
+          <w:lang w:eastAsia="fr-FR"/>
+        </w:rPr>
+        <w:t>arte les voyants POWER et USB se sont allumés</w:t>
+      </w:r>
+      <w:r>
+        <w:rPr>
+          <w:lang w:eastAsia="fr-FR"/>
+        </w:rPr>
+        <w:t xml:space="preserve"> et une faible lueur </w:t>
+      </w:r>
+      <w:r>
+        <w:rPr>
+          <w:lang w:eastAsia="fr-FR"/>
+        </w:rPr>
+        <w:t xml:space="preserve">a </w:t>
+      </w:r>
+      <w:r>
+        <w:rPr>
+          <w:lang w:eastAsia="fr-FR"/>
+        </w:rPr>
+        <w:t>jaillit d'une des LED de la matrice.</w:t>
+      </w:r>
+      <w:r>
+        <w:rPr>
+          <w:lang w:eastAsia="fr-FR"/>
+        </w:rPr>
+        <w:t xml:space="preserve"> </w:t>
+      </w:r>
+      <w:r>
+        <w:rPr>
+          <w:lang w:eastAsia="fr-FR"/>
+        </w:rPr>
+        <w:t xml:space="preserve">Lorsque nous </w:t>
+      </w:r>
+      <w:r>
+        <w:rPr>
+          <w:lang w:eastAsia="fr-FR"/>
+        </w:rPr>
+        <w:t>avons chargé</w:t>
+      </w:r>
+      <w:r>
+        <w:rPr>
+          <w:lang w:eastAsia="fr-FR"/>
+        </w:rPr>
+        <w:t xml:space="preserve"> le programme sur le MCU cette LED "défectueuse" clignote une fois très faiblement sans qu'il ne se passe quoi que ce soit.</w:t>
+      </w:r>
+      <w:r>
+        <w:rPr>
+          <w:lang w:eastAsia="fr-FR"/>
+        </w:rPr>
+        <w:t xml:space="preserve"> </w:t>
+      </w:r>
     </w:p>
     <w:p>
       <w:pPr>
@@ -947,89 +1139,7 @@
         <w:rPr>
           <w:lang w:eastAsia="fr-FR"/>
         </w:rPr>
-        <w:t>Nous avons installé le driver</w:t>
-      </w:r>
-      <w:r>
-        <w:rPr>
-          <w:lang w:eastAsia="fr-FR"/>
-        </w:rPr>
-        <w:t xml:space="preserve"> ainsi que</w:t>
-      </w:r>
-      <w:r>
-        <w:rPr>
-          <w:lang w:eastAsia="fr-FR"/>
-        </w:rPr>
-        <w:t xml:space="preserve"> les programmes associés</w:t>
-      </w:r>
-      <w:r>
-        <w:rPr>
-          <w:lang w:eastAsia="fr-FR"/>
-        </w:rPr>
-        <w:t xml:space="preserve"> : </w:t>
-      </w:r>
-      <w:proofErr w:type="spellStart"/>
-      <w:r>
-        <w:rPr>
-          <w:lang w:eastAsia="fr-FR"/>
-        </w:rPr>
-        <w:t>mikroProg</w:t>
-      </w:r>
-      <w:proofErr w:type="spellEnd"/>
-      <w:r>
-        <w:rPr>
-          <w:lang w:eastAsia="fr-FR"/>
-        </w:rPr>
-        <w:t xml:space="preserve"> Suite For PIC</w:t>
-      </w:r>
-      <w:r>
-        <w:rPr>
-          <w:lang w:eastAsia="fr-FR"/>
-        </w:rPr>
-        <w:t xml:space="preserve"> qui est une interface</w:t>
-      </w:r>
-      <w:r>
-        <w:rPr>
-          <w:lang w:eastAsia="fr-FR"/>
-        </w:rPr>
-        <w:t xml:space="preserve"> </w:t>
-      </w:r>
-      <w:r>
-        <w:rPr>
-          <w:lang w:eastAsia="fr-FR"/>
-        </w:rPr>
-        <w:t xml:space="preserve">avec la carte </w:t>
-      </w:r>
-      <w:r>
-        <w:rPr>
-          <w:lang w:eastAsia="fr-FR"/>
-        </w:rPr>
-        <w:t xml:space="preserve">et </w:t>
-      </w:r>
-      <w:proofErr w:type="spellStart"/>
-      <w:r>
-        <w:rPr>
-          <w:lang w:eastAsia="fr-FR"/>
-        </w:rPr>
-        <w:t>mikroC</w:t>
-      </w:r>
-      <w:proofErr w:type="spellEnd"/>
-      <w:r>
-        <w:rPr>
-          <w:lang w:eastAsia="fr-FR"/>
-        </w:rPr>
-        <w:t xml:space="preserve"> PRO for PIC</w:t>
-      </w:r>
-      <w:r>
-        <w:rPr>
-          <w:lang w:eastAsia="fr-FR"/>
-        </w:rPr>
-        <w:t xml:space="preserve"> qui est notre IDE</w:t>
-      </w:r>
-      <w:r>
-        <w:rPr>
-          <w:lang w:eastAsia="fr-FR"/>
-        </w:rPr>
-        <w:t>.</w:t>
+        <w:t>Pour essayer de trouver la source du problème nous avons essayé de changer le type de MCU mais le logiciel nous dit bien que le bon est le P18F452, nous avons changé de PC (OS plutôt) pensant que c'était dû à un problème de driver, nous avons essayé avec tout un tas d'autres programme, etc.</w:t>
       </w:r>
     </w:p>
     <w:p>
@@ -1040,23 +1150,206 @@
       </w:pPr>
       <w:r>
         <w:rPr>
-          <w:lang w:eastAsia="fr-FR"/>
-        </w:rPr>
-        <w:t xml:space="preserve">Ensuite nous avons ouvert le projet </w:t>
-      </w:r>
-      <w:proofErr w:type="spellStart"/>
-      <w:r>
-        <w:rPr>
-          <w:lang w:eastAsia="fr-FR"/>
-        </w:rPr>
-        <w:t>LedBlinking</w:t>
-      </w:r>
-      <w:proofErr w:type="spellEnd"/>
-      <w:r>
-        <w:rPr>
-          <w:lang w:eastAsia="fr-FR"/>
-        </w:rPr>
-        <w:t>, puis changé la montre (20Mhz) et changé le modèle (P18F452).</w:t>
+          <w:noProof/>
+          <w:lang w:eastAsia="fr-FR"/>
+        </w:rPr>
+        <mc:AlternateContent>
+          <mc:Choice Requires="wpg">
+            <w:drawing>
+              <wp:anchor distT="0" distB="0" distL="114300" distR="114300" simplePos="0" relativeHeight="251665408" behindDoc="0" locked="0" layoutInCell="1" allowOverlap="1" wp14:anchorId="6BFA5407" wp14:editId="7D769384">
+                <wp:simplePos x="0" y="0"/>
+                <wp:positionH relativeFrom="margin">
+                  <wp:align>left</wp:align>
+                </wp:positionH>
+                <wp:positionV relativeFrom="paragraph">
+                  <wp:posOffset>785495</wp:posOffset>
+                </wp:positionV>
+                <wp:extent cx="1176655" cy="2348865"/>
+                <wp:effectExtent l="0" t="0" r="4445" b="0"/>
+                <wp:wrapSquare wrapText="bothSides"/>
+                <wp:docPr id="6" name="Groupe 6"/>
+                <wp:cNvGraphicFramePr/>
+                <a:graphic xmlns:a="http://schemas.openxmlformats.org/drawingml/2006/main">
+                  <a:graphicData uri="http://schemas.microsoft.com/office/word/2010/wordprocessingGroup">
+                    <wpg:wgp>
+                      <wpg:cNvGrpSpPr/>
+                      <wpg:grpSpPr>
+                        <a:xfrm>
+                          <a:off x="0" y="0"/>
+                          <a:ext cx="1176655" cy="2348865"/>
+                          <a:chOff x="0" y="0"/>
+                          <a:chExt cx="1176655" cy="2348865"/>
+                        </a:xfrm>
+                      </wpg:grpSpPr>
+                      <pic:pic xmlns:pic="http://schemas.openxmlformats.org/drawingml/2006/picture">
+                        <pic:nvPicPr>
+                          <pic:cNvPr id="3" name="Image 3" descr="C:\Users\Ben\Documents\GitHub\Jeux_lumiere\Ressources\image003.jpg"/>
+                          <pic:cNvPicPr>
+                            <a:picLocks noChangeAspect="1"/>
+                          </pic:cNvPicPr>
+                        </pic:nvPicPr>
+                        <pic:blipFill>
+                          <a:blip r:embed="rId9">
+                            <a:extLst>
+                              <a:ext uri="{28A0092B-C50C-407E-A947-70E740481C1C}">
+                                <a14:useLocalDpi xmlns:a14="http://schemas.microsoft.com/office/drawing/2010/main" val="0"/>
+                              </a:ext>
+                            </a:extLst>
+                          </a:blip>
+                          <a:srcRect/>
+                          <a:stretch>
+                            <a:fillRect/>
+                          </a:stretch>
+                        </pic:blipFill>
+                        <pic:spPr bwMode="auto">
+                          <a:xfrm>
+                            <a:off x="0" y="0"/>
+                            <a:ext cx="1176655" cy="1765300"/>
+                          </a:xfrm>
+                          <a:prstGeom prst="rect">
+                            <a:avLst/>
+                          </a:prstGeom>
+                          <a:noFill/>
+                          <a:ln>
+                            <a:noFill/>
+                          </a:ln>
+                        </pic:spPr>
+                      </pic:pic>
+                      <wps:wsp>
+                        <wps:cNvPr id="5" name="Zone de texte 5"/>
+                        <wps:cNvSpPr txBox="1"/>
+                        <wps:spPr>
+                          <a:xfrm>
+                            <a:off x="0" y="1819910"/>
+                            <a:ext cx="1176655" cy="528955"/>
+                          </a:xfrm>
+                          <a:prstGeom prst="rect">
+                            <a:avLst/>
+                          </a:prstGeom>
+                          <a:solidFill>
+                            <a:prstClr val="white"/>
+                          </a:solidFill>
+                          <a:ln>
+                            <a:noFill/>
+                          </a:ln>
+                          <a:effectLst/>
+                        </wps:spPr>
+                        <wps:txbx>
+                          <w:txbxContent>
+                            <w:p>
+                              <w:pPr>
+                                <w:pStyle w:val="Lgende"/>
+                                <w:rPr>
+                                  <w:noProof/>
+                                </w:rPr>
+                              </w:pPr>
+                              <w:r>
+                                <w:t xml:space="preserve">Figure </w:t>
+                              </w:r>
+                              <w:fldSimple w:instr=" SEQ Figure \* ARABIC ">
+                                <w:r>
+                                  <w:rPr>
+                                    <w:noProof/>
+                                  </w:rPr>
+                                  <w:t>1</w:t>
+                                </w:r>
+                              </w:fldSimple>
+                              <w:r>
+                                <w:t xml:space="preserve"> - Affichage du chiffre 3 sur la matrice de LED</w:t>
+                              </w:r>
+                            </w:p>
+                          </w:txbxContent>
+                        </wps:txbx>
+                        <wps:bodyPr rot="0" spcFirstLastPara="0" vertOverflow="overflow" horzOverflow="overflow" vert="horz" wrap="square" lIns="0" tIns="0" rIns="0" bIns="0" numCol="1" spcCol="0" rtlCol="0" fromWordArt="0" anchor="t" anchorCtr="0" forceAA="0" compatLnSpc="1">
+                          <a:prstTxWarp prst="textNoShape">
+                            <a:avLst/>
+                          </a:prstTxWarp>
+                          <a:spAutoFit/>
+                        </wps:bodyPr>
+                      </wps:wsp>
+                    </wpg:wgp>
+                  </a:graphicData>
+                </a:graphic>
+                <wp14:sizeRelH relativeFrom="margin">
+                  <wp14:pctWidth>0</wp14:pctWidth>
+                </wp14:sizeRelH>
+                <wp14:sizeRelV relativeFrom="margin">
+                  <wp14:pctHeight>0</wp14:pctHeight>
+                </wp14:sizeRelV>
+              </wp:anchor>
+            </w:drawing>
+          </mc:Choice>
+          <mc:Fallback>
+            <w:pict>
+              <v:group w14:anchorId="6BFA5407" id="Groupe 6" o:spid="_x0000_s1027" style="position:absolute;left:0;text-align:left;margin-left:0;margin-top:61.85pt;width:92.65pt;height:184.95pt;z-index:251665408;mso-position-horizontal:left;mso-position-horizontal-relative:margin;mso-width-relative:margin;mso-height-relative:margin" coordsize="11766,23488" o:gfxdata="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">
+                <v:shapetype id="_x0000_t75" coordsize="21600,21600" o:spt="75" o:preferrelative="t" path="m@4@5l@4@11@9@11@9@5xe" filled="f" stroked="f">
+                  <v:stroke joinstyle="miter"/>
+                  <v:formulas>
+                    <v:f eqn="if lineDrawn pixelLineWidth 0"/>
+                    <v:f eqn="sum @0 1 0"/>
+                    <v:f eqn="sum 0 0 @1"/>
+                    <v:f eqn="prod @2 1 2"/>
+                    <v:f eqn="prod @3 21600 pixelWidth"/>
+                    <v:f eqn="prod @3 21600 pixelHeight"/>
+                    <v:f eqn="sum @0 0 1"/>
+                    <v:f eqn="prod @6 1 2"/>
+                    <v:f eqn="prod @7 21600 pixelWidth"/>
+                    <v:f eqn="sum @8 21600 0"/>
+                    <v:f eqn="prod @7 21600 pixelHeight"/>
+                    <v:f eqn="sum @10 21600 0"/>
+                  </v:formulas>
+                  <v:path o:extrusionok="f" gradientshapeok="t" o:connecttype="rect"/>
+                  <o:lock v:ext="edit" aspectratio="t"/>
+                </v:shapetype>
+                <v:shape id="Image 3" o:spid="_x0000_s1028" type="#_x0000_t75" style="position:absolute;width:11766;height:17653;visibility:visible;mso-wrap-style:square" o:gfxdata="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">
+                  <v:imagedata r:id="rId10" o:title="image003"/>
+                  <v:path arrowok="t"/>
+                </v:shape>
+                <v:shape id="Zone de texte 5" o:spid="_x0000_s1029" type="#_x0000_t202" style="position:absolute;top:18199;width:11766;height:5289;visibility:visible;mso-wrap-style:square;v-text-anchor:top" o:gfxdata="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" stroked="f">
+                  <v:textbox style="mso-fit-shape-to-text:t" inset="0,0,0,0">
+                    <w:txbxContent>
+                      <w:p>
+                        <w:pPr>
+                          <w:pStyle w:val="Lgende"/>
+                          <w:rPr>
+                            <w:noProof/>
+                          </w:rPr>
+                        </w:pPr>
+                        <w:r>
+                          <w:t xml:space="preserve">Figure </w:t>
+                        </w:r>
+                        <w:fldSimple w:instr=" SEQ Figure \* ARABIC ">
+                          <w:r>
+                            <w:rPr>
+                              <w:noProof/>
+                            </w:rPr>
+                            <w:t>1</w:t>
+                          </w:r>
+                        </w:fldSimple>
+                        <w:r>
+                          <w:t xml:space="preserve"> - Affichage du chiffre 3 sur la matrice de LED</w:t>
+                        </w:r>
+                      </w:p>
+                    </w:txbxContent>
+                  </v:textbox>
+                </v:shape>
+                <w10:wrap type="square" anchorx="margin"/>
+              </v:group>
+            </w:pict>
+          </mc:Fallback>
+        </mc:AlternateContent>
+      </w:r>
+      <w:r>
+        <w:rPr>
+          <w:lang w:eastAsia="fr-FR"/>
+        </w:rPr>
+        <w:t xml:space="preserve">Lorsque l'on </w:t>
+      </w:r>
+      <w:r>
+        <w:rPr>
+          <w:lang w:eastAsia="fr-FR"/>
+        </w:rPr>
+        <w:t>s’est documenté sur internet,</w:t>
       </w:r>
       <w:r>
         <w:rPr>
@@ -1068,31 +1361,37 @@
         <w:rPr>
           <w:lang w:eastAsia="fr-FR"/>
         </w:rPr>
-        <w:t>Au branchement de la c</w:t>
-      </w:r>
-      <w:r>
-        <w:rPr>
-          <w:lang w:eastAsia="fr-FR"/>
-        </w:rPr>
-        <w:t>arte les voyants POWER et USB se sont allumés</w:t>
-      </w:r>
-      <w:r>
-        <w:rPr>
-          <w:lang w:eastAsia="fr-FR"/>
-        </w:rPr>
-        <w:t xml:space="preserve"> et une faible lueur </w:t>
-      </w:r>
-      <w:r>
-        <w:rPr>
-          <w:lang w:eastAsia="fr-FR"/>
-        </w:rPr>
-        <w:t xml:space="preserve">a </w:t>
-      </w:r>
-      <w:r>
-        <w:rPr>
-          <w:lang w:eastAsia="fr-FR"/>
-        </w:rPr>
-        <w:t>jaillit d'une des LED de la matrice.</w:t>
+        <w:t xml:space="preserve">nous avons bien vu </w:t>
+      </w:r>
+      <w:r>
+        <w:rPr>
+          <w:lang w:eastAsia="fr-FR"/>
+        </w:rPr>
+        <w:t xml:space="preserve">qu'une simple </w:t>
+      </w:r>
+      <w:r>
+        <w:rPr>
+          <w:lang w:eastAsia="fr-FR"/>
+        </w:rPr>
+        <w:t xml:space="preserve">« compilation écriture » ou </w:t>
+      </w:r>
+      <w:r>
+        <w:rPr>
+          <w:lang w:eastAsia="fr-FR"/>
+        </w:rPr>
+        <w:t xml:space="preserve">pression sur </w:t>
+      </w:r>
+      <w:r>
+        <w:rPr>
+          <w:lang w:eastAsia="fr-FR"/>
+        </w:rPr>
+        <w:t xml:space="preserve">Ctrl+F11 devait suffire à faire tout le travail </w:t>
+      </w:r>
+      <w:r>
+        <w:rPr>
+          <w:lang w:eastAsia="fr-FR"/>
+        </w:rPr>
+        <w:t>mais chez nous la partie logicielle ne renvoie aucune erreur et la partie matérielle ne répond pas (hormis un sursaut faible de la LED faiblement allumée).</w:t>
       </w:r>
     </w:p>
     <w:p>
@@ -1105,25 +1404,21 @@
         <w:rPr>
           <w:lang w:eastAsia="fr-FR"/>
         </w:rPr>
-        <w:t xml:space="preserve">Lorsque nous </w:t>
-      </w:r>
-      <w:r>
-        <w:rPr>
-          <w:lang w:eastAsia="fr-FR"/>
-        </w:rPr>
-        <w:t>avons chargé</w:t>
-      </w:r>
-      <w:r>
-        <w:rPr>
-          <w:lang w:eastAsia="fr-FR"/>
-        </w:rPr>
-        <w:t xml:space="preserve"> le programme sur le MCU cette LED "défectueuse" clignote une fois très faiblement sans qu'il ne se passe quoi que ce soit.</w:t>
-      </w:r>
-      <w:r>
-        <w:rPr>
-          <w:lang w:eastAsia="fr-FR"/>
-        </w:rPr>
-        <w:t xml:space="preserve"> </w:t>
+        <w:t xml:space="preserve">Nous nous sommes donc rendu dans le local d’ISIBOT et les conclusions ont été rapides : le </w:t>
+      </w:r>
+      <w:proofErr w:type="spellStart"/>
+      <w:r>
+        <w:rPr>
+          <w:lang w:eastAsia="fr-FR"/>
+        </w:rPr>
+        <w:t>EasyPIC</w:t>
+      </w:r>
+      <w:proofErr w:type="spellEnd"/>
+      <w:r>
+        <w:rPr>
+          <w:lang w:eastAsia="fr-FR"/>
+        </w:rPr>
+        <w:t xml:space="preserve"> 4 était défectueux, nous en avons donc reçu une nouvelle ainsi qu’un nouveau quartz de 8Mhz par la même occasion. Nous nous sommes ainsi lancés dans la programmation le jeudi 23 janvier.</w:t>
       </w:r>
     </w:p>
     <w:p>
@@ -1134,153 +1429,225 @@
       </w:pPr>
       <w:r>
         <w:rPr>
-          <w:lang w:eastAsia="fr-FR"/>
-        </w:rPr>
-        <w:t>Pour essayer de trouver la source du problème nous avons essayé de changer le type de MCU mais le logiciel nous dit bien que le bon est le P18F452, nous avons changé de PC (OS plutôt) pensant que c'était dû à un problème de driver, nous avons essayé avec tout un tas d'autres programme, etc.</w:t>
+          <w:noProof/>
+          <w:lang w:eastAsia="fr-FR"/>
+        </w:rPr>
+        <mc:AlternateContent>
+          <mc:Choice Requires="wpg">
+            <w:drawing>
+              <wp:anchor distT="0" distB="0" distL="114300" distR="114300" simplePos="0" relativeHeight="251661312" behindDoc="0" locked="0" layoutInCell="1" allowOverlap="1" wp14:anchorId="31EBB958" wp14:editId="3B323405">
+                <wp:simplePos x="0" y="0"/>
+                <wp:positionH relativeFrom="column">
+                  <wp:posOffset>2681394</wp:posOffset>
+                </wp:positionH>
+                <wp:positionV relativeFrom="paragraph">
+                  <wp:posOffset>1090719</wp:posOffset>
+                </wp:positionV>
+                <wp:extent cx="3022600" cy="2487295"/>
+                <wp:effectExtent l="0" t="0" r="6350" b="8255"/>
+                <wp:wrapSquare wrapText="bothSides"/>
+                <wp:docPr id="4" name="Groupe 4"/>
+                <wp:cNvGraphicFramePr/>
+                <a:graphic xmlns:a="http://schemas.openxmlformats.org/drawingml/2006/main">
+                  <a:graphicData uri="http://schemas.microsoft.com/office/word/2010/wordprocessingGroup">
+                    <wpg:wgp>
+                      <wpg:cNvGrpSpPr/>
+                      <wpg:grpSpPr>
+                        <a:xfrm>
+                          <a:off x="0" y="0"/>
+                          <a:ext cx="3022600" cy="2487295"/>
+                          <a:chOff x="0" y="0"/>
+                          <a:chExt cx="3022600" cy="2487295"/>
+                        </a:xfrm>
+                      </wpg:grpSpPr>
+                      <pic:pic xmlns:pic="http://schemas.openxmlformats.org/drawingml/2006/picture">
+                        <pic:nvPicPr>
+                          <pic:cNvPr id="1" name="Image 1" descr="C:\Users\Ben\Documents\GitHub\Jeux_lumiere\Ressources\image000.jpg"/>
+                          <pic:cNvPicPr>
+                            <a:picLocks noChangeAspect="1"/>
+                          </pic:cNvPicPr>
+                        </pic:nvPicPr>
+                        <pic:blipFill rotWithShape="1">
+                          <a:blip r:embed="rId11">
+                            <a:extLst>
+                              <a:ext uri="{28A0092B-C50C-407E-A947-70E740481C1C}">
+                                <a14:useLocalDpi xmlns:a14="http://schemas.microsoft.com/office/drawing/2010/main" val="0"/>
+                              </a:ext>
+                            </a:extLst>
+                          </a:blip>
+                          <a:srcRect l="24999" t="27227" r="22498" b="5485"/>
+                          <a:stretch/>
+                        </pic:blipFill>
+                        <pic:spPr bwMode="auto">
+                          <a:xfrm>
+                            <a:off x="0" y="0"/>
+                            <a:ext cx="3022600" cy="2175510"/>
+                          </a:xfrm>
+                          <a:prstGeom prst="rect">
+                            <a:avLst/>
+                          </a:prstGeom>
+                          <a:noFill/>
+                          <a:ln>
+                            <a:noFill/>
+                          </a:ln>
+                          <a:extLst>
+                            <a:ext uri="{53640926-AAD7-44D8-BBD7-CCE9431645EC}">
+                              <a14:shadowObscured xmlns:a14="http://schemas.microsoft.com/office/drawing/2010/main"/>
+                            </a:ext>
+                          </a:extLst>
+                        </pic:spPr>
+                      </pic:pic>
+                      <wps:wsp>
+                        <wps:cNvPr id="2" name="Zone de texte 2"/>
+                        <wps:cNvSpPr txBox="1"/>
+                        <wps:spPr>
+                          <a:xfrm>
+                            <a:off x="0" y="2226310"/>
+                            <a:ext cx="3022600" cy="260985"/>
+                          </a:xfrm>
+                          <a:prstGeom prst="rect">
+                            <a:avLst/>
+                          </a:prstGeom>
+                          <a:solidFill>
+                            <a:prstClr val="white"/>
+                          </a:solidFill>
+                          <a:ln>
+                            <a:noFill/>
+                          </a:ln>
+                          <a:effectLst/>
+                        </wps:spPr>
+                        <wps:txbx>
+                          <w:txbxContent>
+                            <w:p>
+                              <w:pPr>
+                                <w:pStyle w:val="Lgende"/>
+                                <w:rPr>
+                                  <w:noProof/>
+                                </w:rPr>
+                              </w:pPr>
+                              <w:r>
+                                <w:t xml:space="preserve">Figure </w:t>
+                              </w:r>
+                              <w:fldSimple w:instr=" SEQ Figure \* ARABIC ">
+                                <w:r>
+                                  <w:rPr>
+                                    <w:noProof/>
+                                  </w:rPr>
+                                  <w:t>2</w:t>
+                                </w:r>
+                              </w:fldSimple>
+                              <w:r>
+                                <w:t xml:space="preserve"> - Le logo ISIMA sur le GLCD</w:t>
+                              </w:r>
+                            </w:p>
+                          </w:txbxContent>
+                        </wps:txbx>
+                        <wps:bodyPr rot="0" spcFirstLastPara="0" vertOverflow="overflow" horzOverflow="overflow" vert="horz" wrap="square" lIns="0" tIns="0" rIns="0" bIns="0" numCol="1" spcCol="0" rtlCol="0" fromWordArt="0" anchor="t" anchorCtr="0" forceAA="0" compatLnSpc="1">
+                          <a:prstTxWarp prst="textNoShape">
+                            <a:avLst/>
+                          </a:prstTxWarp>
+                          <a:spAutoFit/>
+                        </wps:bodyPr>
+                      </wps:wsp>
+                    </wpg:wgp>
+                  </a:graphicData>
+                </a:graphic>
+              </wp:anchor>
+            </w:drawing>
+          </mc:Choice>
+          <mc:Fallback>
+            <w:pict>
+              <v:group w14:anchorId="31EBB958" id="Groupe 4" o:spid="_x0000_s1030" style="position:absolute;left:0;text-align:left;margin-left:211.15pt;margin-top:85.9pt;width:238pt;height:195.85pt;z-index:251661312" coordsize="30226,24872" o:gfxdata="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">
+                <v:shape id="Image 1" o:spid="_x0000_s1031" type="#_x0000_t75" style="position:absolute;width:30226;height:21755;visibility:visible;mso-wrap-style:square" o:gfxdata="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">
+                  <v:imagedata r:id="rId12" o:title="image000" croptop="17843f" cropbottom="3595f" cropleft="16383f" cropright="14744f"/>
+                  <v:path arrowok="t"/>
+                </v:shape>
+                <v:shape id="Zone de texte 2" o:spid="_x0000_s1032" type="#_x0000_t202" style="position:absolute;top:22263;width:30226;height:2609;visibility:visible;mso-wrap-style:square;v-text-anchor:top" o:gfxdata="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" stroked="f">
+                  <v:textbox style="mso-fit-shape-to-text:t" inset="0,0,0,0">
+                    <w:txbxContent>
+                      <w:p>
+                        <w:pPr>
+                          <w:pStyle w:val="Lgende"/>
+                          <w:rPr>
+                            <w:noProof/>
+                          </w:rPr>
+                        </w:pPr>
+                        <w:r>
+                          <w:t xml:space="preserve">Figure </w:t>
+                        </w:r>
+                        <w:fldSimple w:instr=" SEQ Figure \* ARABIC ">
+                          <w:r>
+                            <w:rPr>
+                              <w:noProof/>
+                            </w:rPr>
+                            <w:t>2</w:t>
+                          </w:r>
+                        </w:fldSimple>
+                        <w:r>
+                          <w:t xml:space="preserve"> - Le logo ISIMA sur le GLCD</w:t>
+                        </w:r>
+                      </w:p>
+                    </w:txbxContent>
+                  </v:textbox>
+                </v:shape>
+                <w10:wrap type="square"/>
+              </v:group>
+            </w:pict>
+          </mc:Fallback>
+        </mc:AlternateContent>
+      </w:r>
+      <w:r>
+        <w:rPr>
+          <w:lang w:eastAsia="fr-FR"/>
+        </w:rPr>
+        <w:t>Nous nous sommes ainsi lancés dans l’élabor</w:t>
+      </w:r>
+      <w:bookmarkStart w:id="12" w:name="_GoBack"/>
+      <w:bookmarkEnd w:id="12"/>
+      <w:r>
+        <w:rPr>
+          <w:lang w:eastAsia="fr-FR"/>
+        </w:rPr>
+        <w:t xml:space="preserve">ation de notre alphabet numérique et avons </w:t>
+      </w:r>
+      <w:r>
+        <w:rPr>
+          <w:lang w:eastAsia="fr-FR"/>
+        </w:rPr>
+        <w:t xml:space="preserve">ainsi pu découvrir le fonctionnement pratique de la matrice de diodes.  </w:t>
+      </w:r>
+      <w:r>
+        <w:rPr>
+          <w:lang w:eastAsia="fr-FR"/>
+        </w:rPr>
+        <w:t>Après avoir déterminé un style adapté à la matrice 4*8 pour chaque chiffre nous les avons codés et testés</w:t>
+      </w:r>
+      <w:r>
+        <w:rPr>
+          <w:lang w:eastAsia="fr-FR"/>
+        </w:rPr>
+        <w:t>. Tout fonctionnait</w:t>
+      </w:r>
+      <w:r>
+        <w:rPr>
+          <w:lang w:eastAsia="fr-FR"/>
+        </w:rPr>
+        <w:t xml:space="preserve"> parfaitement excepté les LED </w:t>
+      </w:r>
+      <w:r>
+        <w:rPr>
+          <w:lang w:eastAsia="fr-FR"/>
+        </w:rPr>
+        <w:t>RA4, RA6 et RA7. Effectivement RA6 et RA7 sont utilisées pour l’oscillateur et non pour les entrées/sorties. On nous a donc conseillé de considérer ces LED comme des « pixel mort » et de faire comme s’ils fonctionnaient mais nous avons continué à chercher un moyen d’utiliser ces LED. Ainsi nous avons pu mettre en place un programme de compte et de décompte de 0 à 9 secondes.</w:t>
       </w:r>
     </w:p>
     <w:p>
-      <w:pPr>
-        <w:rPr>
-          <w:lang w:eastAsia="fr-FR"/>
-        </w:rPr>
-      </w:pPr>
-      <w:r>
-        <w:rPr>
-          <w:lang w:eastAsia="fr-FR"/>
-        </w:rPr>
-        <w:t xml:space="preserve">Lorsque l'on </w:t>
-      </w:r>
-      <w:r>
-        <w:rPr>
-          <w:lang w:eastAsia="fr-FR"/>
-        </w:rPr>
-        <w:t>s’est documenté sur internet,</w:t>
-      </w:r>
-      <w:r>
-        <w:rPr>
-          <w:lang w:eastAsia="fr-FR"/>
-        </w:rPr>
-        <w:t xml:space="preserve"> </w:t>
-      </w:r>
-      <w:r>
-        <w:rPr>
-          <w:lang w:eastAsia="fr-FR"/>
-        </w:rPr>
-        <w:t xml:space="preserve">nous avons bien vu </w:t>
-      </w:r>
-      <w:r>
-        <w:rPr>
-          <w:lang w:eastAsia="fr-FR"/>
-        </w:rPr>
-        <w:t xml:space="preserve">qu'une simple </w:t>
-      </w:r>
-      <w:r>
-        <w:rPr>
-          <w:lang w:eastAsia="fr-FR"/>
-        </w:rPr>
-        <w:t xml:space="preserve">« compilation écriture » ou </w:t>
-      </w:r>
-      <w:r>
-        <w:rPr>
-          <w:lang w:eastAsia="fr-FR"/>
-        </w:rPr>
-        <w:t xml:space="preserve">pression sur </w:t>
-      </w:r>
-      <w:r>
-        <w:rPr>
-          <w:lang w:eastAsia="fr-FR"/>
-        </w:rPr>
-        <w:t xml:space="preserve">Ctrl+F11 devait suffire à faire tout le travail </w:t>
-      </w:r>
-      <w:r>
-        <w:rPr>
-          <w:lang w:eastAsia="fr-FR"/>
-        </w:rPr>
-        <w:t>mais chez nous la partie logicielle ne renvoie aucune erreur et la partie matérielle ne répond pas (hormis un sursaut faible de la LED faiblement allumée).</w:t>
+      <w:r>
+        <w:t>Nous nous sommes ensuite intéressés au reste du matériel et avons aussi réussi à faire afficher le logo de l’ISIMA sur l’écran GLCD.</w:t>
       </w:r>
     </w:p>
-    <w:p>
-      <w:pPr>
-        <w:rPr>
-          <w:lang w:eastAsia="fr-FR"/>
-        </w:rPr>
-      </w:pPr>
-      <w:r>
-        <w:rPr>
-          <w:lang w:eastAsia="fr-FR"/>
-        </w:rPr>
-        <w:t xml:space="preserve">Nous nous sommes donc rendu dans le local d’ISIBOT et les conclusions ont été rapides : le </w:t>
-      </w:r>
-      <w:proofErr w:type="spellStart"/>
-      <w:r>
-        <w:rPr>
-          <w:lang w:eastAsia="fr-FR"/>
-        </w:rPr>
-        <w:t>EasyPIC</w:t>
-      </w:r>
-      <w:proofErr w:type="spellEnd"/>
-      <w:r>
-        <w:rPr>
-          <w:lang w:eastAsia="fr-FR"/>
-        </w:rPr>
-        <w:t xml:space="preserve"> 4 était défectueux, nous en avons donc reçu une nouvelle ainsi qu’un nouveau quartz de 8Mhz par la même occasion. Nous nous sommes ainsi lancés dans la programmation le jeudi 23 janvier.</w:t>
-      </w:r>
-    </w:p>
-    <w:p>
-      <w:pPr>
-        <w:rPr>
-          <w:lang w:eastAsia="fr-FR"/>
-        </w:rPr>
-      </w:pPr>
-      <w:r>
-        <w:rPr>
-          <w:lang w:eastAsia="fr-FR"/>
-        </w:rPr>
-        <w:t xml:space="preserve">Nous nous sommes ainsi lancés dans l’élaboration de notre alphabet numérique et avons </w:t>
-      </w:r>
-      <w:r>
-        <w:rPr>
-          <w:lang w:eastAsia="fr-FR"/>
-        </w:rPr>
-        <w:t xml:space="preserve">ainsi pu découvrir le fonctionnement pratique de la matrice de diodes.  </w:t>
-      </w:r>
-      <w:r>
-        <w:rPr>
-          <w:lang w:eastAsia="fr-FR"/>
-        </w:rPr>
-        <w:t>Après avoir déterminé un style adapté à la matrice 4*8 pour chaque chiffre nous les avons codés et testés</w:t>
-      </w:r>
-      <w:r>
-        <w:rPr>
-          <w:lang w:eastAsia="fr-FR"/>
-        </w:rPr>
-        <w:t>. Tout fonctionnait</w:t>
-      </w:r>
-      <w:r>
-        <w:rPr>
-          <w:lang w:eastAsia="fr-FR"/>
-        </w:rPr>
-        <w:t xml:space="preserve"> parfaitement excepté les LED </w:t>
-      </w:r>
-      <w:r>
-        <w:rPr>
-          <w:lang w:eastAsia="fr-FR"/>
-        </w:rPr>
-        <w:t>RA4, RA6 et RA7. Effectivement RA6 et RA7 sont utilisées pour l’oscillateur et non pour les entrées/sorties. On nous a donc conseillé de considérer ces LED comme des « pixel mort » et de faire comme s’ils fonctionnaient mais nous avons continué à chercher un moyen d’utiliser ces LED. Ainsi nous avons pu mettre en place un pr</w:t>
-      </w:r>
-      <w:bookmarkStart w:id="12" w:name="_GoBack"/>
-      <w:bookmarkEnd w:id="12"/>
-      <w:r>
-        <w:rPr>
-          <w:lang w:eastAsia="fr-FR"/>
-        </w:rPr>
-        <w:t>ogramme de compte et de décompte de 0 à 9 secondes.</w:t>
-      </w:r>
-    </w:p>
-    <w:p/>
     <w:sectPr>
-      <w:footerReference w:type="default" r:id="rId9"/>
+      <w:footerReference w:type="default" r:id="rId13"/>
       <w:pgSz w:w="11906" w:h="16838"/>
       <w:pgMar w:top="1417" w:right="1417" w:bottom="1417" w:left="1417" w:header="708" w:footer="708" w:gutter="0"/>
       <w:pgNumType w:start="0"/>
@@ -1327,6 +1694,7 @@
         <w:docPartUnique/>
       </w:docPartObj>
     </w:sdtPr>
+    <w:sdtEndPr/>
     <w:sdtContent>
       <w:p>
         <w:pPr>
@@ -1346,7 +1714,7 @@
           <w:rPr>
             <w:noProof/>
           </w:rPr>
-          <w:t>1</w:t>
+          <w:t>3</w:t>
         </w:r>
         <w:r>
           <w:fldChar w:fldCharType="end"/>
@@ -5555,7 +5923,7 @@
 </file>
 
 <file path=customXml/itemProps2.xml><?xml version="1.0" encoding="utf-8"?>
-<ds:datastoreItem xmlns:ds="http://schemas.openxmlformats.org/officeDocument/2006/customXml" ds:itemID="{CA3297C6-3D15-4CD4-AA01-BB53A8444D04}">
+<ds:datastoreItem xmlns:ds="http://schemas.openxmlformats.org/officeDocument/2006/customXml" ds:itemID="{B343FCA8-A3A3-428B-BA5D-1C07253326D8}">
   <ds:schemaRefs>
     <ds:schemaRef ds:uri="http://schemas.openxmlformats.org/officeDocument/2006/bibliography"/>
   </ds:schemaRefs>

</xml_diff>

<commit_message>
Added .c and .h files for lcd control
Also modified pictures places in report
</commit_message>
<xml_diff>
--- a/Rapport/Rapport.docx
+++ b/Rapport/Rapport.docx
@@ -1,6 +1,6 @@
 
 <file path=word/document.xml><?xml version="1.0" encoding="utf-8"?>
-<w:document xmlns:wpc="http://schemas.microsoft.com/office/word/2010/wordprocessingCanvas" xmlns:mc="http://schemas.openxmlformats.org/markup-compatibility/2006" xmlns:o="urn:schemas-microsoft-com:office:office" xmlns:r="http://schemas.openxmlformats.org/officeDocument/2006/relationships" xmlns:m="http://schemas.openxmlformats.org/officeDocument/2006/math" xmlns:v="urn:schemas-microsoft-com:vml" xmlns:wp14="http://schemas.microsoft.com/office/word/2010/wordprocessingDrawing" xmlns:wp="http://schemas.openxmlformats.org/drawingml/2006/wordprocessingDrawing" xmlns:w10="urn:schemas-microsoft-com:office:word" xmlns:w="http://schemas.openxmlformats.org/wordprocessingml/2006/main" xmlns:w14="http://schemas.microsoft.com/office/word/2010/wordml" xmlns:w15="http://schemas.microsoft.com/office/word/2012/wordml" xmlns:wpg="http://schemas.microsoft.com/office/word/2010/wordprocessingGroup" xmlns:wpi="http://schemas.microsoft.com/office/word/2010/wordprocessingInk" xmlns:wne="http://schemas.microsoft.com/office/word/2006/wordml" xmlns:wps="http://schemas.microsoft.com/office/word/2010/wordprocessingShape" mc:Ignorable="w14 w15 wp14">
+<w:document xmlns:wpc="http://schemas.microsoft.com/office/word/2010/wordprocessingCanvas" xmlns:mc="http://schemas.openxmlformats.org/markup-compatibility/2006" xmlns:o="urn:schemas-microsoft-com:office:office" xmlns:r="http://schemas.openxmlformats.org/officeDocument/2006/relationships" xmlns:m="http://schemas.openxmlformats.org/officeDocument/2006/math" xmlns:v="urn:schemas-microsoft-com:vml" xmlns:wp14="http://schemas.microsoft.com/office/word/2010/wordprocessingDrawing" xmlns:wp="http://schemas.openxmlformats.org/drawingml/2006/wordprocessingDrawing" xmlns:w10="urn:schemas-microsoft-com:office:word" xmlns:w="http://schemas.openxmlformats.org/wordprocessingml/2006/main" xmlns:w14="http://schemas.microsoft.com/office/word/2010/wordml" xmlns:wpg="http://schemas.microsoft.com/office/word/2010/wordprocessingGroup" xmlns:wpi="http://schemas.microsoft.com/office/word/2010/wordprocessingInk" xmlns:wne="http://schemas.microsoft.com/office/word/2006/wordml" xmlns:wps="http://schemas.microsoft.com/office/word/2010/wordprocessingShape" mc:Ignorable="w14 wp14">
   <w:body>
     <w:sdt>
       <w:sdtPr>
@@ -29,7 +29,7 @@
             <w:tblLook w:val="04A0" w:firstRow="1" w:lastRow="0" w:firstColumn="1" w:lastColumn="0" w:noHBand="0" w:noVBand="1"/>
           </w:tblPr>
           <w:tblGrid>
-            <w:gridCol w:w="9168"/>
+            <w:gridCol w:w="9386"/>
           </w:tblGrid>
           <w:tr>
             <w:trPr>
@@ -335,7 +335,7 @@
             <w:tblLook w:val="04A0" w:firstRow="1" w:lastRow="0" w:firstColumn="1" w:lastColumn="0" w:noHBand="0" w:noVBand="1"/>
           </w:tblPr>
           <w:tblGrid>
-            <w:gridCol w:w="9072"/>
+            <w:gridCol w:w="9288"/>
           </w:tblGrid>
           <w:tr>
             <w:tc>
@@ -439,7 +439,7 @@
                   </wp:anchor>
                 </w:drawing>
               </mc:Choice>
-              <mc:Fallback>
+              <mc:Fallback xmlns:w15="http://schemas.microsoft.com/office/word/2012/wordml">
                 <w:pict>
                   <v:shapetype w14:anchorId="533C9C67" id="_x0000_t202" coordsize="21600,21600" o:spt="202" path="m,l,21600r21600,l21600,xe">
                     <v:stroke joinstyle="miter"/>
@@ -837,6 +837,7 @@
         <w:rPr>
           <w:rFonts w:cs="Times New Roman"/>
         </w:rPr>
+        <w:lastRenderedPageBreak/>
         <w:t>Introduction</w:t>
       </w:r>
       <w:bookmarkEnd w:id="1"/>
@@ -897,6 +898,7 @@
       </w:pPr>
       <w:bookmarkStart w:id="11" w:name="_Toc378354847"/>
       <w:r>
+        <w:lastRenderedPageBreak/>
         <w:t>Semaine 1</w:t>
       </w:r>
       <w:bookmarkEnd w:id="11"/>
@@ -1148,6 +1150,7 @@
           <w:lang w:eastAsia="fr-FR"/>
         </w:rPr>
       </w:pPr>
+      <w:bookmarkStart w:id="12" w:name="_GoBack"/>
       <w:r>
         <w:rPr>
           <w:noProof/>
@@ -1161,8 +1164,8 @@
                 <wp:positionH relativeFrom="margin">
                   <wp:align>left</wp:align>
                 </wp:positionH>
-                <wp:positionV relativeFrom="paragraph">
-                  <wp:posOffset>785495</wp:posOffset>
+                <wp:positionV relativeFrom="margin">
+                  <wp:align>center</wp:align>
                 </wp:positionV>
                 <wp:extent cx="1176655" cy="2348865"/>
                 <wp:effectExtent l="0" t="0" r="4445" b="0"/>
@@ -1189,7 +1192,7 @@
                           </pic:cNvPicPr>
                         </pic:nvPicPr>
                         <pic:blipFill>
-                          <a:blip r:embed="rId9">
+                          <a:blip r:embed="rId10">
                             <a:extLst>
                               <a:ext uri="{28A0092B-C50C-407E-A947-70E740481C1C}">
                                 <a14:useLocalDpi xmlns:a14="http://schemas.microsoft.com/office/drawing/2010/main" val="0"/>
@@ -1246,14 +1249,27 @@
                               <w:r>
                                 <w:t xml:space="preserve">Figure </w:t>
                               </w:r>
-                              <w:fldSimple w:instr=" SEQ Figure \* ARABIC ">
-                                <w:r>
-                                  <w:rPr>
-                                    <w:noProof/>
-                                  </w:rPr>
-                                  <w:t>1</w:t>
-                                </w:r>
-                              </w:fldSimple>
+                              <w:r>
+                                <w:fldChar w:fldCharType="begin"/>
+                              </w:r>
+                              <w:r>
+                                <w:instrText xml:space="preserve"> SEQ Figure \* ARABIC </w:instrText>
+                              </w:r>
+                              <w:r>
+                                <w:fldChar w:fldCharType="separate"/>
+                              </w:r>
+                              <w:r>
+                                <w:rPr>
+                                  <w:noProof/>
+                                </w:rPr>
+                                <w:t>1</w:t>
+                              </w:r>
+                              <w:r>
+                                <w:rPr>
+                                  <w:noProof/>
+                                </w:rPr>
+                                <w:fldChar w:fldCharType="end"/>
+                              </w:r>
                               <w:r>
                                 <w:t xml:space="preserve"> - Affichage du chiffre 3 sur la matrice de LED</w:t>
                               </w:r>
@@ -1281,7 +1297,7 @@
           </mc:Choice>
           <mc:Fallback>
             <w:pict>
-              <v:group w14:anchorId="6BFA5407" id="Groupe 6" o:spid="_x0000_s1027" style="position:absolute;left:0;text-align:left;margin-left:0;margin-top:61.85pt;width:92.65pt;height:184.95pt;z-index:251665408;mso-position-horizontal:left;mso-position-horizontal-relative:margin;mso-width-relative:margin;mso-height-relative:margin" coordsize="11766,23488" o:gfxdata="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">
+              <v:group id="Groupe 6" o:spid="_x0000_s1027" style="position:absolute;left:0;text-align:left;margin-left:0;margin-top:0;width:92.65pt;height:184.95pt;z-index:251665408;mso-position-horizontal:left;mso-position-horizontal-relative:margin;mso-position-vertical:center;mso-position-vertical-relative:margin;mso-width-relative:margin;mso-height-relative:margin" coordsize="11766,23488" o:gfxdata="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">
                 <v:shapetype id="_x0000_t75" coordsize="21600,21600" o:spt="75" o:preferrelative="t" path="m@4@5l@4@11@9@11@9@5xe" filled="f" stroked="f">
                   <v:stroke joinstyle="miter"/>
                   <v:formulas>
@@ -1302,9 +1318,13 @@
                   <o:lock v:ext="edit" aspectratio="t"/>
                 </v:shapetype>
                 <v:shape id="Image 3" o:spid="_x0000_s1028" type="#_x0000_t75" style="position:absolute;width:11766;height:17653;visibility:visible;mso-wrap-style:square" o:gfxdata="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">
-                  <v:imagedata r:id="rId10" o:title="image003"/>
+                  <v:imagedata r:id="rId11" o:title="image003"/>
                   <v:path arrowok="t"/>
                 </v:shape>
+                <v:shapetype id="_x0000_t202" coordsize="21600,21600" o:spt="202" path="m,l,21600r21600,l21600,xe">
+                  <v:stroke joinstyle="miter"/>
+                  <v:path gradientshapeok="t" o:connecttype="rect"/>
+                </v:shapetype>
                 <v:shape id="Zone de texte 5" o:spid="_x0000_s1029" type="#_x0000_t202" style="position:absolute;top:18199;width:11766;height:5289;visibility:visible;mso-wrap-style:square;v-text-anchor:top" o:gfxdata="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" stroked="f">
                   <v:textbox style="mso-fit-shape-to-text:t" inset="0,0,0,0">
                     <w:txbxContent>
@@ -1318,14 +1338,27 @@
                         <w:r>
                           <w:t xml:space="preserve">Figure </w:t>
                         </w:r>
-                        <w:fldSimple w:instr=" SEQ Figure \* ARABIC ">
-                          <w:r>
-                            <w:rPr>
-                              <w:noProof/>
-                            </w:rPr>
-                            <w:t>1</w:t>
-                          </w:r>
-                        </w:fldSimple>
+                        <w:r>
+                          <w:fldChar w:fldCharType="begin"/>
+                        </w:r>
+                        <w:r>
+                          <w:instrText xml:space="preserve"> SEQ Figure \* ARABIC </w:instrText>
+                        </w:r>
+                        <w:r>
+                          <w:fldChar w:fldCharType="separate"/>
+                        </w:r>
+                        <w:r>
+                          <w:rPr>
+                            <w:noProof/>
+                          </w:rPr>
+                          <w:t>1</w:t>
+                        </w:r>
+                        <w:r>
+                          <w:rPr>
+                            <w:noProof/>
+                          </w:rPr>
+                          <w:fldChar w:fldCharType="end"/>
+                        </w:r>
                         <w:r>
                           <w:t xml:space="preserve"> - Affichage du chiffre 3 sur la matrice de LED</w:t>
                         </w:r>
@@ -1333,12 +1366,13 @@
                     </w:txbxContent>
                   </v:textbox>
                 </v:shape>
-                <w10:wrap type="square" anchorx="margin"/>
+                <w10:wrap type="square" anchorx="margin" anchory="margin"/>
               </v:group>
             </w:pict>
           </mc:Fallback>
         </mc:AlternateContent>
       </w:r>
+      <w:bookmarkEnd w:id="12"/>
       <w:r>
         <w:rPr>
           <w:lang w:eastAsia="fr-FR"/>
@@ -1437,11 +1471,11 @@
             <w:drawing>
               <wp:anchor distT="0" distB="0" distL="114300" distR="114300" simplePos="0" relativeHeight="251661312" behindDoc="0" locked="0" layoutInCell="1" allowOverlap="1" wp14:anchorId="31EBB958" wp14:editId="3B323405">
                 <wp:simplePos x="0" y="0"/>
-                <wp:positionH relativeFrom="column">
-                  <wp:posOffset>2681394</wp:posOffset>
+                <wp:positionH relativeFrom="margin">
+                  <wp:align>right</wp:align>
                 </wp:positionH>
-                <wp:positionV relativeFrom="paragraph">
-                  <wp:posOffset>1090719</wp:posOffset>
+                <wp:positionV relativeFrom="margin">
+                  <wp:align>bottom</wp:align>
                 </wp:positionV>
                 <wp:extent cx="3022600" cy="2487295"/>
                 <wp:effectExtent l="0" t="0" r="6350" b="8255"/>
@@ -1468,7 +1502,7 @@
                           </pic:cNvPicPr>
                         </pic:nvPicPr>
                         <pic:blipFill rotWithShape="1">
-                          <a:blip r:embed="rId11">
+                          <a:blip r:embed="rId12">
                             <a:extLst>
                               <a:ext uri="{28A0092B-C50C-407E-A947-70E740481C1C}">
                                 <a14:useLocalDpi xmlns:a14="http://schemas.microsoft.com/office/drawing/2010/main" val="0"/>
@@ -1528,14 +1562,27 @@
                               <w:r>
                                 <w:t xml:space="preserve">Figure </w:t>
                               </w:r>
-                              <w:fldSimple w:instr=" SEQ Figure \* ARABIC ">
-                                <w:r>
-                                  <w:rPr>
-                                    <w:noProof/>
-                                  </w:rPr>
-                                  <w:t>2</w:t>
-                                </w:r>
-                              </w:fldSimple>
+                              <w:r>
+                                <w:fldChar w:fldCharType="begin"/>
+                              </w:r>
+                              <w:r>
+                                <w:instrText xml:space="preserve"> SEQ Figure \* ARABIC </w:instrText>
+                              </w:r>
+                              <w:r>
+                                <w:fldChar w:fldCharType="separate"/>
+                              </w:r>
+                              <w:r>
+                                <w:rPr>
+                                  <w:noProof/>
+                                </w:rPr>
+                                <w:t>2</w:t>
+                              </w:r>
+                              <w:r>
+                                <w:rPr>
+                                  <w:noProof/>
+                                </w:rPr>
+                                <w:fldChar w:fldCharType="end"/>
+                              </w:r>
                               <w:r>
                                 <w:t xml:space="preserve"> - Le logo ISIMA sur le GLCD</w:t>
                               </w:r>
@@ -1557,9 +1604,9 @@
           </mc:Choice>
           <mc:Fallback>
             <w:pict>
-              <v:group w14:anchorId="31EBB958" id="Groupe 4" o:spid="_x0000_s1030" style="position:absolute;left:0;text-align:left;margin-left:211.15pt;margin-top:85.9pt;width:238pt;height:195.85pt;z-index:251661312" coordsize="30226,24872" o:gfxdata="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">
+              <v:group id="Groupe 4" o:spid="_x0000_s1030" style="position:absolute;left:0;text-align:left;margin-left:186.8pt;margin-top:0;width:238pt;height:195.85pt;z-index:251661312;mso-position-horizontal:right;mso-position-horizontal-relative:margin;mso-position-vertical:bottom;mso-position-vertical-relative:margin" coordsize="30226,24872" o:gfxdata="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">
                 <v:shape id="Image 1" o:spid="_x0000_s1031" type="#_x0000_t75" style="position:absolute;width:30226;height:21755;visibility:visible;mso-wrap-style:square" o:gfxdata="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">
-                  <v:imagedata r:id="rId12" o:title="image000" croptop="17843f" cropbottom="3595f" cropleft="16383f" cropright="14744f"/>
+                  <v:imagedata r:id="rId13" o:title="image000" croptop="17843f" cropbottom="3595f" cropleft="16383f" cropright="14744f"/>
                   <v:path arrowok="t"/>
                 </v:shape>
                 <v:shape id="Zone de texte 2" o:spid="_x0000_s1032" type="#_x0000_t202" style="position:absolute;top:22263;width:30226;height:2609;visibility:visible;mso-wrap-style:square;v-text-anchor:top" o:gfxdata="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" stroked="f">
@@ -1575,14 +1622,27 @@
                         <w:r>
                           <w:t xml:space="preserve">Figure </w:t>
                         </w:r>
-                        <w:fldSimple w:instr=" SEQ Figure \* ARABIC ">
-                          <w:r>
-                            <w:rPr>
-                              <w:noProof/>
-                            </w:rPr>
-                            <w:t>2</w:t>
-                          </w:r>
-                        </w:fldSimple>
+                        <w:r>
+                          <w:fldChar w:fldCharType="begin"/>
+                        </w:r>
+                        <w:r>
+                          <w:instrText xml:space="preserve"> SEQ Figure \* ARABIC </w:instrText>
+                        </w:r>
+                        <w:r>
+                          <w:fldChar w:fldCharType="separate"/>
+                        </w:r>
+                        <w:r>
+                          <w:rPr>
+                            <w:noProof/>
+                          </w:rPr>
+                          <w:t>2</w:t>
+                        </w:r>
+                        <w:r>
+                          <w:rPr>
+                            <w:noProof/>
+                          </w:rPr>
+                          <w:fldChar w:fldCharType="end"/>
+                        </w:r>
                         <w:r>
                           <w:t xml:space="preserve"> - Le logo ISIMA sur le GLCD</w:t>
                         </w:r>
@@ -1590,7 +1650,7 @@
                     </w:txbxContent>
                   </v:textbox>
                 </v:shape>
-                <w10:wrap type="square"/>
+                <w10:wrap type="square" anchorx="margin" anchory="margin"/>
               </v:group>
             </w:pict>
           </mc:Fallback>
@@ -1600,15 +1660,7 @@
         <w:rPr>
           <w:lang w:eastAsia="fr-FR"/>
         </w:rPr>
-        <w:t>Nous nous sommes ainsi lancés dans l’élabor</w:t>
-      </w:r>
-      <w:bookmarkStart w:id="12" w:name="_GoBack"/>
-      <w:bookmarkEnd w:id="12"/>
-      <w:r>
-        <w:rPr>
-          <w:lang w:eastAsia="fr-FR"/>
-        </w:rPr>
-        <w:t xml:space="preserve">ation de notre alphabet numérique et avons </w:t>
+        <w:t xml:space="preserve">Nous nous sommes ainsi lancés dans l’élaboration de notre alphabet numérique et avons </w:t>
       </w:r>
       <w:r>
         <w:rPr>
@@ -1647,7 +1699,7 @@
       </w:r>
     </w:p>
     <w:sectPr>
-      <w:footerReference w:type="default" r:id="rId13"/>
+      <w:footerReference w:type="default" r:id="rId14"/>
       <w:pgSz w:w="11906" w:h="16838"/>
       <w:pgMar w:top="1417" w:right="1417" w:bottom="1417" w:left="1417" w:header="708" w:footer="708" w:gutter="0"/>
       <w:pgNumType w:start="0"/>
@@ -1660,7 +1712,7 @@
 </file>
 
 <file path=word/endnotes.xml><?xml version="1.0" encoding="utf-8"?>
-<w:endnotes xmlns:wpc="http://schemas.microsoft.com/office/word/2010/wordprocessingCanvas" xmlns:mc="http://schemas.openxmlformats.org/markup-compatibility/2006" xmlns:o="urn:schemas-microsoft-com:office:office" xmlns:r="http://schemas.openxmlformats.org/officeDocument/2006/relationships" xmlns:m="http://schemas.openxmlformats.org/officeDocument/2006/math" xmlns:v="urn:schemas-microsoft-com:vml" xmlns:wp14="http://schemas.microsoft.com/office/word/2010/wordprocessingDrawing" xmlns:wp="http://schemas.openxmlformats.org/drawingml/2006/wordprocessingDrawing" xmlns:w10="urn:schemas-microsoft-com:office:word" xmlns:w="http://schemas.openxmlformats.org/wordprocessingml/2006/main" xmlns:w14="http://schemas.microsoft.com/office/word/2010/wordml" xmlns:w15="http://schemas.microsoft.com/office/word/2012/wordml" xmlns:wpg="http://schemas.microsoft.com/office/word/2010/wordprocessingGroup" xmlns:wpi="http://schemas.microsoft.com/office/word/2010/wordprocessingInk" xmlns:wne="http://schemas.microsoft.com/office/word/2006/wordml" xmlns:wps="http://schemas.microsoft.com/office/word/2010/wordprocessingShape" mc:Ignorable="w14 w15 wp14">
+<w:endnotes xmlns:wpc="http://schemas.microsoft.com/office/word/2010/wordprocessingCanvas" xmlns:mc="http://schemas.openxmlformats.org/markup-compatibility/2006" xmlns:o="urn:schemas-microsoft-com:office:office" xmlns:r="http://schemas.openxmlformats.org/officeDocument/2006/relationships" xmlns:m="http://schemas.openxmlformats.org/officeDocument/2006/math" xmlns:v="urn:schemas-microsoft-com:vml" xmlns:wp14="http://schemas.microsoft.com/office/word/2010/wordprocessingDrawing" xmlns:wp="http://schemas.openxmlformats.org/drawingml/2006/wordprocessingDrawing" xmlns:w10="urn:schemas-microsoft-com:office:word" xmlns:w="http://schemas.openxmlformats.org/wordprocessingml/2006/main" xmlns:w14="http://schemas.microsoft.com/office/word/2010/wordml" xmlns:wpg="http://schemas.microsoft.com/office/word/2010/wordprocessingGroup" xmlns:wpi="http://schemas.microsoft.com/office/word/2010/wordprocessingInk" xmlns:wne="http://schemas.microsoft.com/office/word/2006/wordml" xmlns:wps="http://schemas.microsoft.com/office/word/2010/wordprocessingShape" mc:Ignorable="w14 wp14">
   <w:endnote w:type="separator" w:id="-1">
     <w:p>
       <w:pPr>
@@ -1685,7 +1737,7 @@
 </file>
 
 <file path=word/footer1.xml><?xml version="1.0" encoding="utf-8"?>
-<w:ftr xmlns:wpc="http://schemas.microsoft.com/office/word/2010/wordprocessingCanvas" xmlns:mc="http://schemas.openxmlformats.org/markup-compatibility/2006" xmlns:o="urn:schemas-microsoft-com:office:office" xmlns:r="http://schemas.openxmlformats.org/officeDocument/2006/relationships" xmlns:m="http://schemas.openxmlformats.org/officeDocument/2006/math" xmlns:v="urn:schemas-microsoft-com:vml" xmlns:wp14="http://schemas.microsoft.com/office/word/2010/wordprocessingDrawing" xmlns:wp="http://schemas.openxmlformats.org/drawingml/2006/wordprocessingDrawing" xmlns:w10="urn:schemas-microsoft-com:office:word" xmlns:w="http://schemas.openxmlformats.org/wordprocessingml/2006/main" xmlns:w14="http://schemas.microsoft.com/office/word/2010/wordml" xmlns:w15="http://schemas.microsoft.com/office/word/2012/wordml" xmlns:wpg="http://schemas.microsoft.com/office/word/2010/wordprocessingGroup" xmlns:wpi="http://schemas.microsoft.com/office/word/2010/wordprocessingInk" xmlns:wne="http://schemas.microsoft.com/office/word/2006/wordml" xmlns:wps="http://schemas.microsoft.com/office/word/2010/wordprocessingShape" mc:Ignorable="w14 w15 wp14">
+<w:ftr xmlns:wpc="http://schemas.microsoft.com/office/word/2010/wordprocessingCanvas" xmlns:mc="http://schemas.openxmlformats.org/markup-compatibility/2006" xmlns:o="urn:schemas-microsoft-com:office:office" xmlns:r="http://schemas.openxmlformats.org/officeDocument/2006/relationships" xmlns:m="http://schemas.openxmlformats.org/officeDocument/2006/math" xmlns:v="urn:schemas-microsoft-com:vml" xmlns:wp14="http://schemas.microsoft.com/office/word/2010/wordprocessingDrawing" xmlns:wp="http://schemas.openxmlformats.org/drawingml/2006/wordprocessingDrawing" xmlns:w10="urn:schemas-microsoft-com:office:word" xmlns:w="http://schemas.openxmlformats.org/wordprocessingml/2006/main" xmlns:w14="http://schemas.microsoft.com/office/word/2010/wordml" xmlns:wpg="http://schemas.microsoft.com/office/word/2010/wordprocessingGroup" xmlns:wpi="http://schemas.microsoft.com/office/word/2010/wordprocessingInk" xmlns:wne="http://schemas.microsoft.com/office/word/2006/wordml" xmlns:wps="http://schemas.microsoft.com/office/word/2010/wordprocessingShape" mc:Ignorable="w14 wp14">
   <w:sdt>
     <w:sdtPr>
       <w:id w:val="411893608"/>
@@ -1731,7 +1783,7 @@
 </file>
 
 <file path=word/footnotes.xml><?xml version="1.0" encoding="utf-8"?>
-<w:footnotes xmlns:wpc="http://schemas.microsoft.com/office/word/2010/wordprocessingCanvas" xmlns:mc="http://schemas.openxmlformats.org/markup-compatibility/2006" xmlns:o="urn:schemas-microsoft-com:office:office" xmlns:r="http://schemas.openxmlformats.org/officeDocument/2006/relationships" xmlns:m="http://schemas.openxmlformats.org/officeDocument/2006/math" xmlns:v="urn:schemas-microsoft-com:vml" xmlns:wp14="http://schemas.microsoft.com/office/word/2010/wordprocessingDrawing" xmlns:wp="http://schemas.openxmlformats.org/drawingml/2006/wordprocessingDrawing" xmlns:w10="urn:schemas-microsoft-com:office:word" xmlns:w="http://schemas.openxmlformats.org/wordprocessingml/2006/main" xmlns:w14="http://schemas.microsoft.com/office/word/2010/wordml" xmlns:w15="http://schemas.microsoft.com/office/word/2012/wordml" xmlns:wpg="http://schemas.microsoft.com/office/word/2010/wordprocessingGroup" xmlns:wpi="http://schemas.microsoft.com/office/word/2010/wordprocessingInk" xmlns:wne="http://schemas.microsoft.com/office/word/2006/wordml" xmlns:wps="http://schemas.microsoft.com/office/word/2010/wordprocessingShape" mc:Ignorable="w14 w15 wp14">
+<w:footnotes xmlns:wpc="http://schemas.microsoft.com/office/word/2010/wordprocessingCanvas" xmlns:mc="http://schemas.openxmlformats.org/markup-compatibility/2006" xmlns:o="urn:schemas-microsoft-com:office:office" xmlns:r="http://schemas.openxmlformats.org/officeDocument/2006/relationships" xmlns:m="http://schemas.openxmlformats.org/officeDocument/2006/math" xmlns:v="urn:schemas-microsoft-com:vml" xmlns:wp14="http://schemas.microsoft.com/office/word/2010/wordprocessingDrawing" xmlns:wp="http://schemas.openxmlformats.org/drawingml/2006/wordprocessingDrawing" xmlns:w10="urn:schemas-microsoft-com:office:word" xmlns:w="http://schemas.openxmlformats.org/wordprocessingml/2006/main" xmlns:w14="http://schemas.microsoft.com/office/word/2010/wordml" xmlns:wpg="http://schemas.microsoft.com/office/word/2010/wordprocessingGroup" xmlns:wpi="http://schemas.microsoft.com/office/word/2010/wordprocessingInk" xmlns:wne="http://schemas.microsoft.com/office/word/2006/wordml" xmlns:wps="http://schemas.microsoft.com/office/word/2010/wordprocessingShape" mc:Ignorable="w14 wp14">
   <w:footnote w:type="separator" w:id="-1">
     <w:p>
       <w:pPr>
@@ -1756,7 +1808,7 @@
 </file>
 
 <file path=word/numbering.xml><?xml version="1.0" encoding="utf-8"?>
-<w:numbering xmlns:wpc="http://schemas.microsoft.com/office/word/2010/wordprocessingCanvas" xmlns:mc="http://schemas.openxmlformats.org/markup-compatibility/2006" xmlns:o="urn:schemas-microsoft-com:office:office" xmlns:r="http://schemas.openxmlformats.org/officeDocument/2006/relationships" xmlns:m="http://schemas.openxmlformats.org/officeDocument/2006/math" xmlns:v="urn:schemas-microsoft-com:vml" xmlns:wp14="http://schemas.microsoft.com/office/word/2010/wordprocessingDrawing" xmlns:wp="http://schemas.openxmlformats.org/drawingml/2006/wordprocessingDrawing" xmlns:w10="urn:schemas-microsoft-com:office:word" xmlns:w="http://schemas.openxmlformats.org/wordprocessingml/2006/main" xmlns:w14="http://schemas.microsoft.com/office/word/2010/wordml" xmlns:w15="http://schemas.microsoft.com/office/word/2012/wordml" xmlns:wpg="http://schemas.microsoft.com/office/word/2010/wordprocessingGroup" xmlns:wpi="http://schemas.microsoft.com/office/word/2010/wordprocessingInk" xmlns:wne="http://schemas.microsoft.com/office/word/2006/wordml" xmlns:wps="http://schemas.microsoft.com/office/word/2010/wordprocessingShape" mc:Ignorable="w14 w15 wp14">
+<w:numbering xmlns:wpc="http://schemas.microsoft.com/office/word/2010/wordprocessingCanvas" xmlns:mc="http://schemas.openxmlformats.org/markup-compatibility/2006" xmlns:o="urn:schemas-microsoft-com:office:office" xmlns:r="http://schemas.openxmlformats.org/officeDocument/2006/relationships" xmlns:m="http://schemas.openxmlformats.org/officeDocument/2006/math" xmlns:v="urn:schemas-microsoft-com:vml" xmlns:wp14="http://schemas.microsoft.com/office/word/2010/wordprocessingDrawing" xmlns:wp="http://schemas.openxmlformats.org/drawingml/2006/wordprocessingDrawing" xmlns:w10="urn:schemas-microsoft-com:office:word" xmlns:w="http://schemas.openxmlformats.org/wordprocessingml/2006/main" xmlns:w14="http://schemas.microsoft.com/office/word/2010/wordml" xmlns:wpg="http://schemas.microsoft.com/office/word/2010/wordprocessingGroup" xmlns:wpi="http://schemas.microsoft.com/office/word/2010/wordprocessingInk" xmlns:wne="http://schemas.microsoft.com/office/word/2006/wordml" xmlns:wps="http://schemas.microsoft.com/office/word/2010/wordprocessingShape" mc:Ignorable="w14 wp14">
   <w:abstractNum w:abstractNumId="0">
     <w:nsid w:val="026E680E"/>
     <w:multiLevelType w:val="hybridMultilevel"/>
@@ -4338,7 +4390,7 @@
 </file>
 
 <file path=word/styles.xml><?xml version="1.0" encoding="utf-8"?>
-<w:styles xmlns:mc="http://schemas.openxmlformats.org/markup-compatibility/2006" xmlns:r="http://schemas.openxmlformats.org/officeDocument/2006/relationships" xmlns:w="http://schemas.openxmlformats.org/wordprocessingml/2006/main" xmlns:w14="http://schemas.microsoft.com/office/word/2010/wordml" xmlns:w15="http://schemas.microsoft.com/office/word/2012/wordml" mc:Ignorable="w14 w15">
+<w:styles xmlns:mc="http://schemas.openxmlformats.org/markup-compatibility/2006" xmlns:r="http://schemas.openxmlformats.org/officeDocument/2006/relationships" xmlns:w="http://schemas.openxmlformats.org/wordprocessingml/2006/main" xmlns:w14="http://schemas.microsoft.com/office/word/2010/wordml" mc:Ignorable="w14">
   <w:docDefaults>
     <w:rPrDefault>
       <w:rPr>
@@ -4354,378 +4406,1187 @@
       </w:pPr>
     </w:pPrDefault>
   </w:docDefaults>
-  <w:latentStyles w:defLockedState="0" w:defUIPriority="99" w:defSemiHidden="0" w:defUnhideWhenUsed="0" w:defQFormat="0" w:count="371">
-    <w:lsdException w:name="Normal" w:uiPriority="0" w:qFormat="1"/>
-    <w:lsdException w:name="heading 1" w:uiPriority="9" w:qFormat="1"/>
-    <w:lsdException w:name="heading 2" w:semiHidden="1" w:uiPriority="9" w:unhideWhenUsed="1" w:qFormat="1"/>
-    <w:lsdException w:name="heading 3" w:semiHidden="1" w:uiPriority="9" w:unhideWhenUsed="1" w:qFormat="1"/>
-    <w:lsdException w:name="heading 4" w:semiHidden="1" w:uiPriority="9" w:unhideWhenUsed="1" w:qFormat="1"/>
-    <w:lsdException w:name="heading 5" w:semiHidden="1" w:uiPriority="9" w:unhideWhenUsed="1" w:qFormat="1"/>
-    <w:lsdException w:name="heading 6" w:semiHidden="1" w:uiPriority="9" w:unhideWhenUsed="1" w:qFormat="1"/>
-    <w:lsdException w:name="heading 7" w:semiHidden="1" w:uiPriority="9" w:unhideWhenUsed="1" w:qFormat="1"/>
-    <w:lsdException w:name="heading 8" w:semiHidden="1" w:uiPriority="9" w:unhideWhenUsed="1" w:qFormat="1"/>
-    <w:lsdException w:name="heading 9" w:semiHidden="1" w:uiPriority="9" w:unhideWhenUsed="1" w:qFormat="1"/>
-    <w:lsdException w:name="index 1" w:semiHidden="1" w:unhideWhenUsed="1"/>
-    <w:lsdException w:name="index 2" w:semiHidden="1" w:unhideWhenUsed="1"/>
-    <w:lsdException w:name="index 3" w:semiHidden="1" w:unhideWhenUsed="1"/>
-    <w:lsdException w:name="index 4" w:semiHidden="1" w:unhideWhenUsed="1"/>
-    <w:lsdException w:name="index 5" w:semiHidden="1" w:unhideWhenUsed="1"/>
-    <w:lsdException w:name="index 6" w:semiHidden="1" w:unhideWhenUsed="1"/>
-    <w:lsdException w:name="index 7" w:semiHidden="1" w:unhideWhenUsed="1"/>
-    <w:lsdException w:name="index 8" w:semiHidden="1" w:unhideWhenUsed="1"/>
-    <w:lsdException w:name="index 9" w:semiHidden="1" w:unhideWhenUsed="1"/>
-    <w:lsdException w:name="toc 1" w:semiHidden="1" w:uiPriority="39" w:unhideWhenUsed="1" w:qFormat="1"/>
-    <w:lsdException w:name="toc 2" w:semiHidden="1" w:uiPriority="39" w:unhideWhenUsed="1" w:qFormat="1"/>
-    <w:lsdException w:name="toc 3" w:semiHidden="1" w:uiPriority="39" w:unhideWhenUsed="1" w:qFormat="1"/>
-    <w:lsdException w:name="toc 4" w:semiHidden="1" w:uiPriority="39" w:unhideWhenUsed="1"/>
-    <w:lsdException w:name="toc 5" w:semiHidden="1" w:uiPriority="39" w:unhideWhenUsed="1"/>
-    <w:lsdException w:name="toc 6" w:semiHidden="1" w:uiPriority="39" w:unhideWhenUsed="1"/>
-    <w:lsdException w:name="toc 7" w:semiHidden="1" w:uiPriority="39" w:unhideWhenUsed="1"/>
-    <w:lsdException w:name="toc 8" w:semiHidden="1" w:uiPriority="39" w:unhideWhenUsed="1"/>
-    <w:lsdException w:name="toc 9" w:semiHidden="1" w:uiPriority="39" w:unhideWhenUsed="1"/>
-    <w:lsdException w:name="Normal Indent" w:semiHidden="1" w:unhideWhenUsed="1"/>
-    <w:lsdException w:name="footnote text" w:semiHidden="1" w:unhideWhenUsed="1"/>
-    <w:lsdException w:name="annotation text" w:semiHidden="1" w:unhideWhenUsed="1"/>
-    <w:lsdException w:name="header" w:semiHidden="1" w:unhideWhenUsed="1"/>
-    <w:lsdException w:name="footer" w:semiHidden="1" w:unhideWhenUsed="1"/>
-    <w:lsdException w:name="index heading" w:semiHidden="1" w:unhideWhenUsed="1"/>
-    <w:lsdException w:name="caption" w:semiHidden="1" w:uiPriority="35" w:unhideWhenUsed="1" w:qFormat="1"/>
-    <w:lsdException w:name="table of figures" w:semiHidden="1" w:unhideWhenUsed="1"/>
-    <w:lsdException w:name="envelope address" w:semiHidden="1" w:unhideWhenUsed="1"/>
-    <w:lsdException w:name="envelope return" w:semiHidden="1" w:unhideWhenUsed="1"/>
-    <w:lsdException w:name="footnote reference" w:semiHidden="1" w:unhideWhenUsed="1"/>
-    <w:lsdException w:name="annotation reference" w:semiHidden="1" w:unhideWhenUsed="1"/>
-    <w:lsdException w:name="line number" w:semiHidden="1" w:unhideWhenUsed="1"/>
-    <w:lsdException w:name="page number" w:semiHidden="1" w:unhideWhenUsed="1"/>
-    <w:lsdException w:name="endnote reference" w:semiHidden="1" w:unhideWhenUsed="1"/>
-    <w:lsdException w:name="endnote text" w:semiHidden="1" w:unhideWhenUsed="1"/>
-    <w:lsdException w:name="table of authorities" w:semiHidden="1" w:unhideWhenUsed="1"/>
-    <w:lsdException w:name="macro" w:semiHidden="1" w:unhideWhenUsed="1"/>
-    <w:lsdException w:name="toa heading" w:semiHidden="1" w:unhideWhenUsed="1"/>
-    <w:lsdException w:name="List" w:semiHidden="1" w:unhideWhenUsed="1"/>
-    <w:lsdException w:name="List Bullet" w:semiHidden="1" w:unhideWhenUsed="1"/>
-    <w:lsdException w:name="List Number" w:semiHidden="1" w:unhideWhenUsed="1"/>
-    <w:lsdException w:name="List 2" w:semiHidden="1" w:unhideWhenUsed="1"/>
-    <w:lsdException w:name="List 3" w:semiHidden="1" w:unhideWhenUsed="1"/>
-    <w:lsdException w:name="List 4" w:semiHidden="1" w:unhideWhenUsed="1"/>
-    <w:lsdException w:name="List 5" w:semiHidden="1" w:unhideWhenUsed="1"/>
-    <w:lsdException w:name="List Bullet 2" w:semiHidden="1" w:unhideWhenUsed="1"/>
-    <w:lsdException w:name="List Bullet 3" w:semiHidden="1" w:unhideWhenUsed="1"/>
-    <w:lsdException w:name="List Bullet 4" w:semiHidden="1" w:unhideWhenUsed="1"/>
-    <w:lsdException w:name="List Bullet 5" w:semiHidden="1" w:unhideWhenUsed="1"/>
-    <w:lsdException w:name="List Number 2" w:semiHidden="1" w:unhideWhenUsed="1"/>
-    <w:lsdException w:name="List Number 3" w:semiHidden="1" w:unhideWhenUsed="1"/>
-    <w:lsdException w:name="List Number 4" w:semiHidden="1" w:unhideWhenUsed="1"/>
-    <w:lsdException w:name="List Number 5" w:semiHidden="1" w:unhideWhenUsed="1"/>
-    <w:lsdException w:name="Title" w:uiPriority="10" w:qFormat="1"/>
-    <w:lsdException w:name="Closing" w:semiHidden="1" w:unhideWhenUsed="1"/>
-    <w:lsdException w:name="Signature" w:semiHidden="1" w:unhideWhenUsed="1"/>
-    <w:lsdException w:name="Default Paragraph Font" w:semiHidden="1" w:uiPriority="1" w:unhideWhenUsed="1"/>
-    <w:lsdException w:name="Body Text" w:semiHidden="1" w:unhideWhenUsed="1"/>
-    <w:lsdException w:name="Body Text Indent" w:semiHidden="1" w:unhideWhenUsed="1"/>
-    <w:lsdException w:name="List Continue" w:semiHidden="1" w:unhideWhenUsed="1"/>
-    <w:lsdException w:name="List Continue 2" w:semiHidden="1" w:unhideWhenUsed="1"/>
-    <w:lsdException w:name="List Continue 3" w:semiHidden="1" w:unhideWhenUsed="1"/>
-    <w:lsdException w:name="List Continue 4" w:semiHidden="1" w:unhideWhenUsed="1"/>
-    <w:lsdException w:name="List Continue 5" w:semiHidden="1" w:unhideWhenUsed="1"/>
-    <w:lsdException w:name="Message Header" w:semiHidden="1" w:unhideWhenUsed="1"/>
-    <w:lsdException w:name="Subtitle" w:uiPriority="11" w:qFormat="1"/>
-    <w:lsdException w:name="Salutation" w:semiHidden="1" w:unhideWhenUsed="1"/>
-    <w:lsdException w:name="Date" w:semiHidden="1" w:unhideWhenUsed="1"/>
-    <w:lsdException w:name="Body Text First Indent" w:semiHidden="1" w:unhideWhenUsed="1"/>
-    <w:lsdException w:name="Body Text First Indent 2" w:semiHidden="1" w:unhideWhenUsed="1"/>
-    <w:lsdException w:name="Note Heading" w:semiHidden="1" w:unhideWhenUsed="1"/>
-    <w:lsdException w:name="Body Text 2" w:semiHidden="1" w:unhideWhenUsed="1"/>
-    <w:lsdException w:name="Body Text 3" w:semiHidden="1" w:unhideWhenUsed="1"/>
-    <w:lsdException w:name="Body Text Indent 2" w:semiHidden="1" w:unhideWhenUsed="1"/>
-    <w:lsdException w:name="Body Text Indent 3" w:semiHidden="1" w:unhideWhenUsed="1"/>
-    <w:lsdException w:name="Block Text" w:semiHidden="1" w:unhideWhenUsed="1"/>
-    <w:lsdException w:name="Hyperlink" w:semiHidden="1" w:unhideWhenUsed="1"/>
-    <w:lsdException w:name="FollowedHyperlink" w:semiHidden="1" w:unhideWhenUsed="1"/>
-    <w:lsdException w:name="Strong" w:uiPriority="22" w:qFormat="1"/>
-    <w:lsdException w:name="Emphasis" w:uiPriority="20" w:qFormat="1"/>
-    <w:lsdException w:name="Document Map" w:semiHidden="1" w:unhideWhenUsed="1"/>
-    <w:lsdException w:name="Plain Text" w:semiHidden="1" w:unhideWhenUsed="1"/>
-    <w:lsdException w:name="E-mail Signature" w:semiHidden="1" w:unhideWhenUsed="1"/>
-    <w:lsdException w:name="HTML Top of Form" w:semiHidden="1" w:unhideWhenUsed="1"/>
-    <w:lsdException w:name="HTML Bottom of Form" w:semiHidden="1" w:unhideWhenUsed="1"/>
-    <w:lsdException w:name="Normal (Web)" w:semiHidden="1" w:unhideWhenUsed="1"/>
-    <w:lsdException w:name="HTML Acronym" w:semiHidden="1" w:unhideWhenUsed="1"/>
-    <w:lsdException w:name="HTML Address" w:semiHidden="1" w:unhideWhenUsed="1"/>
-    <w:lsdException w:name="HTML Cite" w:semiHidden="1" w:unhideWhenUsed="1"/>
-    <w:lsdException w:name="HTML Code" w:semiHidden="1" w:unhideWhenUsed="1"/>
-    <w:lsdException w:name="HTML Definition" w:semiHidden="1" w:unhideWhenUsed="1"/>
-    <w:lsdException w:name="HTML Keyboard" w:semiHidden="1" w:unhideWhenUsed="1"/>
-    <w:lsdException w:name="HTML Preformatted" w:semiHidden="1" w:unhideWhenUsed="1"/>
-    <w:lsdException w:name="HTML Sample" w:semiHidden="1" w:unhideWhenUsed="1"/>
-    <w:lsdException w:name="HTML Typewriter" w:semiHidden="1" w:unhideWhenUsed="1"/>
-    <w:lsdException w:name="HTML Variable" w:semiHidden="1" w:unhideWhenUsed="1"/>
-    <w:lsdException w:name="Normal Table" w:semiHidden="1" w:unhideWhenUsed="1"/>
-    <w:lsdException w:name="annotation subject" w:semiHidden="1" w:unhideWhenUsed="1"/>
-    <w:lsdException w:name="No List" w:semiHidden="1" w:unhideWhenUsed="1"/>
-    <w:lsdException w:name="Outline List 1" w:semiHidden="1" w:unhideWhenUsed="1"/>
-    <w:lsdException w:name="Outline List 2" w:semiHidden="1" w:unhideWhenUsed="1"/>
-    <w:lsdException w:name="Outline List 3" w:semiHidden="1" w:unhideWhenUsed="1"/>
-    <w:lsdException w:name="Table Simple 1" w:semiHidden="1" w:unhideWhenUsed="1"/>
-    <w:lsdException w:name="Table Simple 2" w:semiHidden="1" w:unhideWhenUsed="1"/>
-    <w:lsdException w:name="Table Simple 3" w:semiHidden="1" w:unhideWhenUsed="1"/>
-    <w:lsdException w:name="Table Classic 1" w:semiHidden="1" w:unhideWhenUsed="1"/>
-    <w:lsdException w:name="Table Classic 2" w:semiHidden="1" w:unhideWhenUsed="1"/>
-    <w:lsdException w:name="Table Classic 3" w:semiHidden="1" w:unhideWhenUsed="1"/>
-    <w:lsdException w:name="Table Classic 4" w:semiHidden="1" w:unhideWhenUsed="1"/>
-    <w:lsdException w:name="Table Colorful 1" w:semiHidden="1" w:unhideWhenUsed="1"/>
-    <w:lsdException w:name="Table Colorful 2" w:semiHidden="1" w:unhideWhenUsed="1"/>
-    <w:lsdException w:name="Table Colorful 3" w:semiHidden="1" w:unhideWhenUsed="1"/>
-    <w:lsdException w:name="Table Columns 1" w:semiHidden="1" w:unhideWhenUsed="1"/>
-    <w:lsdException w:name="Table Columns 2" w:semiHidden="1" w:unhideWhenUsed="1"/>
-    <w:lsdException w:name="Table Columns 3" w:semiHidden="1" w:unhideWhenUsed="1"/>
-    <w:lsdException w:name="Table Columns 4" w:semiHidden="1" w:unhideWhenUsed="1"/>
-    <w:lsdException w:name="Table Columns 5" w:semiHidden="1" w:unhideWhenUsed="1"/>
-    <w:lsdException w:name="Table Grid 1" w:semiHidden="1" w:unhideWhenUsed="1"/>
-    <w:lsdException w:name="Table Grid 2" w:semiHidden="1" w:unhideWhenUsed="1"/>
-    <w:lsdException w:name="Table Grid 3" w:semiHidden="1" w:unhideWhenUsed="1"/>
-    <w:lsdException w:name="Table Grid 4" w:semiHidden="1" w:unhideWhenUsed="1"/>
-    <w:lsdException w:name="Table Grid 5" w:semiHidden="1" w:unhideWhenUsed="1"/>
-    <w:lsdException w:name="Table Grid 6" w:semiHidden="1" w:unhideWhenUsed="1"/>
-    <w:lsdException w:name="Table Grid 7" w:semiHidden="1" w:unhideWhenUsed="1"/>
-    <w:lsdException w:name="Table Grid 8" w:semiHidden="1" w:unhideWhenUsed="1"/>
-    <w:lsdException w:name="Table List 1" w:semiHidden="1" w:unhideWhenUsed="1"/>
-    <w:lsdException w:name="Table List 2" w:semiHidden="1" w:unhideWhenUsed="1"/>
-    <w:lsdException w:name="Table List 3" w:semiHidden="1" w:unhideWhenUsed="1"/>
-    <w:lsdException w:name="Table List 4" w:semiHidden="1" w:unhideWhenUsed="1"/>
-    <w:lsdException w:name="Table List 5" w:semiHidden="1" w:unhideWhenUsed="1"/>
-    <w:lsdException w:name="Table List 6" w:semiHidden="1" w:unhideWhenUsed="1"/>
-    <w:lsdException w:name="Table List 7" w:semiHidden="1" w:unhideWhenUsed="1"/>
-    <w:lsdException w:name="Table List 8" w:semiHidden="1" w:unhideWhenUsed="1"/>
-    <w:lsdException w:name="Table 3D effects 1" w:semiHidden="1" w:unhideWhenUsed="1"/>
-    <w:lsdException w:name="Table 3D effects 2" w:semiHidden="1" w:unhideWhenUsed="1"/>
-    <w:lsdException w:name="Table 3D effects 3" w:semiHidden="1" w:unhideWhenUsed="1"/>
-    <w:lsdException w:name="Table Contemporary" w:semiHidden="1" w:unhideWhenUsed="1"/>
-    <w:lsdException w:name="Table Elegant" w:semiHidden="1" w:unhideWhenUsed="1"/>
-    <w:lsdException w:name="Table Professional" w:semiHidden="1" w:unhideWhenUsed="1"/>
-    <w:lsdException w:name="Table Subtle 1" w:semiHidden="1" w:unhideWhenUsed="1"/>
-    <w:lsdException w:name="Table Subtle 2" w:semiHidden="1" w:unhideWhenUsed="1"/>
-    <w:lsdException w:name="Table Web 1" w:semiHidden="1" w:unhideWhenUsed="1"/>
-    <w:lsdException w:name="Table Web 2" w:semiHidden="1" w:unhideWhenUsed="1"/>
-    <w:lsdException w:name="Table Web 3" w:semiHidden="1" w:unhideWhenUsed="1"/>
-    <w:lsdException w:name="Balloon Text" w:semiHidden="1" w:unhideWhenUsed="1"/>
-    <w:lsdException w:name="Table Grid" w:uiPriority="59"/>
-    <w:lsdException w:name="Table Theme" w:semiHidden="1" w:unhideWhenUsed="1"/>
-    <w:lsdException w:name="Placeholder Text" w:semiHidden="1"/>
-    <w:lsdException w:name="No Spacing" w:uiPriority="1" w:qFormat="1"/>
-    <w:lsdException w:name="Light Shading" w:uiPriority="60"/>
-    <w:lsdException w:name="Light List" w:uiPriority="61"/>
-    <w:lsdException w:name="Light Grid" w:uiPriority="62"/>
-    <w:lsdException w:name="Medium Shading 1" w:uiPriority="63"/>
-    <w:lsdException w:name="Medium Shading 2" w:uiPriority="64"/>
-    <w:lsdException w:name="Medium List 1" w:uiPriority="65"/>
-    <w:lsdException w:name="Medium List 2" w:uiPriority="66"/>
-    <w:lsdException w:name="Medium Grid 1" w:uiPriority="67"/>
-    <w:lsdException w:name="Medium Grid 2" w:uiPriority="68"/>
-    <w:lsdException w:name="Medium Grid 3" w:uiPriority="69"/>
-    <w:lsdException w:name="Dark List" w:uiPriority="70"/>
-    <w:lsdException w:name="Colorful Shading" w:uiPriority="71"/>
-    <w:lsdException w:name="Colorful List" w:uiPriority="72"/>
-    <w:lsdException w:name="Colorful Grid" w:uiPriority="73"/>
-    <w:lsdException w:name="Light Shading Accent 1" w:uiPriority="60"/>
-    <w:lsdException w:name="Light List Accent 1" w:uiPriority="61"/>
-    <w:lsdException w:name="Light Grid Accent 1" w:uiPriority="62"/>
-    <w:lsdException w:name="Medium Shading 1 Accent 1" w:uiPriority="63"/>
-    <w:lsdException w:name="Medium Shading 2 Accent 1" w:uiPriority="64"/>
-    <w:lsdException w:name="Medium List 1 Accent 1" w:uiPriority="65"/>
-    <w:lsdException w:name="Revision" w:semiHidden="1"/>
-    <w:lsdException w:name="List Paragraph" w:uiPriority="34" w:qFormat="1"/>
-    <w:lsdException w:name="Quote" w:uiPriority="29" w:qFormat="1"/>
-    <w:lsdException w:name="Intense Quote" w:uiPriority="30" w:qFormat="1"/>
-    <w:lsdException w:name="Medium List 2 Accent 1" w:uiPriority="66"/>
-    <w:lsdException w:name="Medium Grid 1 Accent 1" w:uiPriority="67"/>
-    <w:lsdException w:name="Medium Grid 2 Accent 1" w:uiPriority="68"/>
-    <w:lsdException w:name="Medium Grid 3 Accent 1" w:uiPriority="69"/>
-    <w:lsdException w:name="Dark List Accent 1" w:uiPriority="70"/>
-    <w:lsdException w:name="Colorful Shading Accent 1" w:uiPriority="71"/>
-    <w:lsdException w:name="Colorful List Accent 1" w:uiPriority="72"/>
-    <w:lsdException w:name="Colorful Grid Accent 1" w:uiPriority="73"/>
-    <w:lsdException w:name="Light Shading Accent 2" w:uiPriority="60"/>
-    <w:lsdException w:name="Light List Accent 2" w:uiPriority="61"/>
-    <w:lsdException w:name="Light Grid Accent 2" w:uiPriority="62"/>
-    <w:lsdException w:name="Medium Shading 1 Accent 2" w:uiPriority="63"/>
-    <w:lsdException w:name="Medium Shading 2 Accent 2" w:uiPriority="64"/>
-    <w:lsdException w:name="Medium List 1 Accent 2" w:uiPriority="65"/>
-    <w:lsdException w:name="Medium List 2 Accent 2" w:uiPriority="66"/>
-    <w:lsdException w:name="Medium Grid 1 Accent 2" w:uiPriority="67"/>
-    <w:lsdException w:name="Medium Grid 2 Accent 2" w:uiPriority="68"/>
-    <w:lsdException w:name="Medium Grid 3 Accent 2" w:uiPriority="69"/>
-    <w:lsdException w:name="Dark List Accent 2" w:uiPriority="70"/>
-    <w:lsdException w:name="Colorful Shading Accent 2" w:uiPriority="71"/>
-    <w:lsdException w:name="Colorful List Accent 2" w:uiPriority="72"/>
-    <w:lsdException w:name="Colorful Grid Accent 2" w:uiPriority="73"/>
-    <w:lsdException w:name="Light Shading Accent 3" w:uiPriority="60"/>
-    <w:lsdException w:name="Light List Accent 3" w:uiPriority="61"/>
-    <w:lsdException w:name="Light Grid Accent 3" w:uiPriority="62"/>
-    <w:lsdException w:name="Medium Shading 1 Accent 3" w:uiPriority="63"/>
-    <w:lsdException w:name="Medium Shading 2 Accent 3" w:uiPriority="64"/>
-    <w:lsdException w:name="Medium List 1 Accent 3" w:uiPriority="65"/>
-    <w:lsdException w:name="Medium List 2 Accent 3" w:uiPriority="66"/>
-    <w:lsdException w:name="Medium Grid 1 Accent 3" w:uiPriority="67"/>
-    <w:lsdException w:name="Medium Grid 2 Accent 3" w:uiPriority="68"/>
-    <w:lsdException w:name="Medium Grid 3 Accent 3" w:uiPriority="69"/>
-    <w:lsdException w:name="Dark List Accent 3" w:uiPriority="70"/>
-    <w:lsdException w:name="Colorful Shading Accent 3" w:uiPriority="71"/>
-    <w:lsdException w:name="Colorful List Accent 3" w:uiPriority="72"/>
-    <w:lsdException w:name="Colorful Grid Accent 3" w:uiPriority="73"/>
-    <w:lsdException w:name="Light Shading Accent 4" w:uiPriority="60"/>
-    <w:lsdException w:name="Light List Accent 4" w:uiPriority="61"/>
-    <w:lsdException w:name="Light Grid Accent 4" w:uiPriority="62"/>
-    <w:lsdException w:name="Medium Shading 1 Accent 4" w:uiPriority="63"/>
-    <w:lsdException w:name="Medium Shading 2 Accent 4" w:uiPriority="64"/>
-    <w:lsdException w:name="Medium List 1 Accent 4" w:uiPriority="65"/>
-    <w:lsdException w:name="Medium List 2 Accent 4" w:uiPriority="66"/>
-    <w:lsdException w:name="Medium Grid 1 Accent 4" w:uiPriority="67"/>
-    <w:lsdException w:name="Medium Grid 2 Accent 4" w:uiPriority="68"/>
-    <w:lsdException w:name="Medium Grid 3 Accent 4" w:uiPriority="69"/>
-    <w:lsdException w:name="Dark List Accent 4" w:uiPriority="70"/>
-    <w:lsdException w:name="Colorful Shading Accent 4" w:uiPriority="71"/>
-    <w:lsdException w:name="Colorful List Accent 4" w:uiPriority="72"/>
-    <w:lsdException w:name="Colorful Grid Accent 4" w:uiPriority="73"/>
-    <w:lsdException w:name="Light Shading Accent 5" w:uiPriority="60"/>
-    <w:lsdException w:name="Light List Accent 5" w:uiPriority="61"/>
-    <w:lsdException w:name="Light Grid Accent 5" w:uiPriority="62"/>
-    <w:lsdException w:name="Medium Shading 1 Accent 5" w:uiPriority="63"/>
-    <w:lsdException w:name="Medium Shading 2 Accent 5" w:uiPriority="64"/>
-    <w:lsdException w:name="Medium List 1 Accent 5" w:uiPriority="65"/>
-    <w:lsdException w:name="Medium List 2 Accent 5" w:uiPriority="66"/>
-    <w:lsdException w:name="Medium Grid 1 Accent 5" w:uiPriority="67"/>
-    <w:lsdException w:name="Medium Grid 2 Accent 5" w:uiPriority="68"/>
-    <w:lsdException w:name="Medium Grid 3 Accent 5" w:uiPriority="69"/>
-    <w:lsdException w:name="Dark List Accent 5" w:uiPriority="70"/>
-    <w:lsdException w:name="Colorful Shading Accent 5" w:uiPriority="71"/>
-    <w:lsdException w:name="Colorful List Accent 5" w:uiPriority="72"/>
-    <w:lsdException w:name="Colorful Grid Accent 5" w:uiPriority="73"/>
-    <w:lsdException w:name="Light Shading Accent 6" w:uiPriority="60"/>
-    <w:lsdException w:name="Light List Accent 6" w:uiPriority="61"/>
-    <w:lsdException w:name="Light Grid Accent 6" w:uiPriority="62"/>
-    <w:lsdException w:name="Medium Shading 1 Accent 6" w:uiPriority="63"/>
-    <w:lsdException w:name="Medium Shading 2 Accent 6" w:uiPriority="64"/>
-    <w:lsdException w:name="Medium List 1 Accent 6" w:uiPriority="65"/>
-    <w:lsdException w:name="Medium List 2 Accent 6" w:uiPriority="66"/>
-    <w:lsdException w:name="Medium Grid 1 Accent 6" w:uiPriority="67"/>
-    <w:lsdException w:name="Medium Grid 2 Accent 6" w:uiPriority="68"/>
-    <w:lsdException w:name="Medium Grid 3 Accent 6" w:uiPriority="69"/>
-    <w:lsdException w:name="Dark List Accent 6" w:uiPriority="70"/>
-    <w:lsdException w:name="Colorful Shading Accent 6" w:uiPriority="71"/>
-    <w:lsdException w:name="Colorful List Accent 6" w:uiPriority="72"/>
-    <w:lsdException w:name="Colorful Grid Accent 6" w:uiPriority="73"/>
-    <w:lsdException w:name="Subtle Emphasis" w:uiPriority="19" w:qFormat="1"/>
-    <w:lsdException w:name="Intense Emphasis" w:uiPriority="21" w:qFormat="1"/>
-    <w:lsdException w:name="Subtle Reference" w:uiPriority="31" w:qFormat="1"/>
-    <w:lsdException w:name="Intense Reference" w:uiPriority="32" w:qFormat="1"/>
-    <w:lsdException w:name="Book Title" w:uiPriority="33" w:qFormat="1"/>
-    <w:lsdException w:name="Bibliography" w:semiHidden="1" w:uiPriority="37" w:unhideWhenUsed="1"/>
-    <w:lsdException w:name="TOC Heading" w:semiHidden="1" w:uiPriority="39" w:unhideWhenUsed="1" w:qFormat="1"/>
-    <w:lsdException w:name="Plain Table 1" w:uiPriority="41"/>
-    <w:lsdException w:name="Plain Table 2" w:uiPriority="42"/>
-    <w:lsdException w:name="Plain Table 3" w:uiPriority="43"/>
-    <w:lsdException w:name="Plain Table 4" w:uiPriority="44"/>
-    <w:lsdException w:name="Plain Table 5" w:uiPriority="45"/>
-    <w:lsdException w:name="Grid Table Light" w:uiPriority="40"/>
-    <w:lsdException w:name="Grid Table 1 Light" w:uiPriority="46"/>
-    <w:lsdException w:name="Grid Table 2" w:uiPriority="47"/>
-    <w:lsdException w:name="Grid Table 3" w:uiPriority="48"/>
-    <w:lsdException w:name="Grid Table 4" w:uiPriority="49"/>
-    <w:lsdException w:name="Grid Table 5 Dark" w:uiPriority="50"/>
-    <w:lsdException w:name="Grid Table 6 Colorful" w:uiPriority="51"/>
-    <w:lsdException w:name="Grid Table 7 Colorful" w:uiPriority="52"/>
-    <w:lsdException w:name="Grid Table 1 Light Accent 1" w:uiPriority="46"/>
-    <w:lsdException w:name="Grid Table 2 Accent 1" w:uiPriority="47"/>
-    <w:lsdException w:name="Grid Table 3 Accent 1" w:uiPriority="48"/>
-    <w:lsdException w:name="Grid Table 4 Accent 1" w:uiPriority="49"/>
-    <w:lsdException w:name="Grid Table 5 Dark Accent 1" w:uiPriority="50"/>
-    <w:lsdException w:name="Grid Table 6 Colorful Accent 1" w:uiPriority="51"/>
-    <w:lsdException w:name="Grid Table 7 Colorful Accent 1" w:uiPriority="52"/>
-    <w:lsdException w:name="Grid Table 1 Light Accent 2" w:uiPriority="46"/>
-    <w:lsdException w:name="Grid Table 2 Accent 2" w:uiPriority="47"/>
-    <w:lsdException w:name="Grid Table 3 Accent 2" w:uiPriority="48"/>
-    <w:lsdException w:name="Grid Table 4 Accent 2" w:uiPriority="49"/>
-    <w:lsdException w:name="Grid Table 5 Dark Accent 2" w:uiPriority="50"/>
-    <w:lsdException w:name="Grid Table 6 Colorful Accent 2" w:uiPriority="51"/>
-    <w:lsdException w:name="Grid Table 7 Colorful Accent 2" w:uiPriority="52"/>
-    <w:lsdException w:name="Grid Table 1 Light Accent 3" w:uiPriority="46"/>
-    <w:lsdException w:name="Grid Table 2 Accent 3" w:uiPriority="47"/>
-    <w:lsdException w:name="Grid Table 3 Accent 3" w:uiPriority="48"/>
-    <w:lsdException w:name="Grid Table 4 Accent 3" w:uiPriority="49"/>
-    <w:lsdException w:name="Grid Table 5 Dark Accent 3" w:uiPriority="50"/>
-    <w:lsdException w:name="Grid Table 6 Colorful Accent 3" w:uiPriority="51"/>
-    <w:lsdException w:name="Grid Table 7 Colorful Accent 3" w:uiPriority="52"/>
-    <w:lsdException w:name="Grid Table 1 Light Accent 4" w:uiPriority="46"/>
-    <w:lsdException w:name="Grid Table 2 Accent 4" w:uiPriority="47"/>
-    <w:lsdException w:name="Grid Table 3 Accent 4" w:uiPriority="48"/>
-    <w:lsdException w:name="Grid Table 4 Accent 4" w:uiPriority="49"/>
-    <w:lsdException w:name="Grid Table 5 Dark Accent 4" w:uiPriority="50"/>
-    <w:lsdException w:name="Grid Table 6 Colorful Accent 4" w:uiPriority="51"/>
-    <w:lsdException w:name="Grid Table 7 Colorful Accent 4" w:uiPriority="52"/>
-    <w:lsdException w:name="Grid Table 1 Light Accent 5" w:uiPriority="46"/>
-    <w:lsdException w:name="Grid Table 2 Accent 5" w:uiPriority="47"/>
-    <w:lsdException w:name="Grid Table 3 Accent 5" w:uiPriority="48"/>
-    <w:lsdException w:name="Grid Table 4 Accent 5" w:uiPriority="49"/>
-    <w:lsdException w:name="Grid Table 5 Dark Accent 5" w:uiPriority="50"/>
-    <w:lsdException w:name="Grid Table 6 Colorful Accent 5" w:uiPriority="51"/>
-    <w:lsdException w:name="Grid Table 7 Colorful Accent 5" w:uiPriority="52"/>
-    <w:lsdException w:name="Grid Table 1 Light Accent 6" w:uiPriority="46"/>
-    <w:lsdException w:name="Grid Table 2 Accent 6" w:uiPriority="47"/>
-    <w:lsdException w:name="Grid Table 3 Accent 6" w:uiPriority="48"/>
-    <w:lsdException w:name="Grid Table 4 Accent 6" w:uiPriority="49"/>
-    <w:lsdException w:name="Grid Table 5 Dark Accent 6" w:uiPriority="50"/>
-    <w:lsdException w:name="Grid Table 6 Colorful Accent 6" w:uiPriority="51"/>
-    <w:lsdException w:name="Grid Table 7 Colorful Accent 6" w:uiPriority="52"/>
-    <w:lsdException w:name="List Table 1 Light" w:uiPriority="46"/>
-    <w:lsdException w:name="List Table 2" w:uiPriority="47"/>
-    <w:lsdException w:name="List Table 3" w:uiPriority="48"/>
-    <w:lsdException w:name="List Table 4" w:uiPriority="49"/>
-    <w:lsdException w:name="List Table 5 Dark" w:uiPriority="50"/>
-    <w:lsdException w:name="List Table 6 Colorful" w:uiPriority="51"/>
-    <w:lsdException w:name="List Table 7 Colorful" w:uiPriority="52"/>
-    <w:lsdException w:name="List Table 1 Light Accent 1" w:uiPriority="46"/>
-    <w:lsdException w:name="List Table 2 Accent 1" w:uiPriority="47"/>
-    <w:lsdException w:name="List Table 3 Accent 1" w:uiPriority="48"/>
-    <w:lsdException w:name="List Table 4 Accent 1" w:uiPriority="49"/>
-    <w:lsdException w:name="List Table 5 Dark Accent 1" w:uiPriority="50"/>
-    <w:lsdException w:name="List Table 6 Colorful Accent 1" w:uiPriority="51"/>
-    <w:lsdException w:name="List Table 7 Colorful Accent 1" w:uiPriority="52"/>
-    <w:lsdException w:name="List Table 1 Light Accent 2" w:uiPriority="46"/>
-    <w:lsdException w:name="List Table 2 Accent 2" w:uiPriority="47"/>
-    <w:lsdException w:name="List Table 3 Accent 2" w:uiPriority="48"/>
-    <w:lsdException w:name="List Table 4 Accent 2" w:uiPriority="49"/>
-    <w:lsdException w:name="List Table 5 Dark Accent 2" w:uiPriority="50"/>
-    <w:lsdException w:name="List Table 6 Colorful Accent 2" w:uiPriority="51"/>
-    <w:lsdException w:name="List Table 7 Colorful Accent 2" w:uiPriority="52"/>
-    <w:lsdException w:name="List Table 1 Light Accent 3" w:uiPriority="46"/>
-    <w:lsdException w:name="List Table 2 Accent 3" w:uiPriority="47"/>
-    <w:lsdException w:name="List Table 3 Accent 3" w:uiPriority="48"/>
-    <w:lsdException w:name="List Table 4 Accent 3" w:uiPriority="49"/>
-    <w:lsdException w:name="List Table 5 Dark Accent 3" w:uiPriority="50"/>
-    <w:lsdException w:name="List Table 6 Colorful Accent 3" w:uiPriority="51"/>
-    <w:lsdException w:name="List Table 7 Colorful Accent 3" w:uiPriority="52"/>
-    <w:lsdException w:name="List Table 1 Light Accent 4" w:uiPriority="46"/>
-    <w:lsdException w:name="List Table 2 Accent 4" w:uiPriority="47"/>
-    <w:lsdException w:name="List Table 3 Accent 4" w:uiPriority="48"/>
-    <w:lsdException w:name="List Table 4 Accent 4" w:uiPriority="49"/>
-    <w:lsdException w:name="List Table 5 Dark Accent 4" w:uiPriority="50"/>
-    <w:lsdException w:name="List Table 6 Colorful Accent 4" w:uiPriority="51"/>
-    <w:lsdException w:name="List Table 7 Colorful Accent 4" w:uiPriority="52"/>
-    <w:lsdException w:name="List Table 1 Light Accent 5" w:uiPriority="46"/>
-    <w:lsdException w:name="List Table 2 Accent 5" w:uiPriority="47"/>
-    <w:lsdException w:name="List Table 3 Accent 5" w:uiPriority="48"/>
-    <w:lsdException w:name="List Table 4 Accent 5" w:uiPriority="49"/>
-    <w:lsdException w:name="List Table 5 Dark Accent 5" w:uiPriority="50"/>
-    <w:lsdException w:name="List Table 6 Colorful Accent 5" w:uiPriority="51"/>
-    <w:lsdException w:name="List Table 7 Colorful Accent 5" w:uiPriority="52"/>
-    <w:lsdException w:name="List Table 1 Light Accent 6" w:uiPriority="46"/>
-    <w:lsdException w:name="List Table 2 Accent 6" w:uiPriority="47"/>
-    <w:lsdException w:name="List Table 3 Accent 6" w:uiPriority="48"/>
-    <w:lsdException w:name="List Table 4 Accent 6" w:uiPriority="49"/>
-    <w:lsdException w:name="List Table 5 Dark Accent 6" w:uiPriority="50"/>
-    <w:lsdException w:name="List Table 6 Colorful Accent 6" w:uiPriority="51"/>
-    <w:lsdException w:name="List Table 7 Colorful Accent 6" w:uiPriority="52"/>
+  <w:latentStyles w:defLockedState="0" w:defUIPriority="99" w:defSemiHidden="1" w:defUnhideWhenUsed="1" w:defQFormat="0" w:count="267">
+    <w:lsdException w:name="Normal" w:semiHidden="0" w:uiPriority="0" w:unhideWhenUsed="0" w:qFormat="1"/>
+    <w:lsdException w:name="heading 1" w:semiHidden="0" w:uiPriority="9" w:unhideWhenUsed="0" w:qFormat="1"/>
+    <w:lsdException w:name="heading 2" w:uiPriority="9" w:qFormat="1"/>
+    <w:lsdException w:name="heading 3" w:uiPriority="9" w:qFormat="1"/>
+    <w:lsdException w:name="heading 4" w:uiPriority="9" w:qFormat="1"/>
+    <w:lsdException w:name="heading 5" w:uiPriority="9" w:qFormat="1"/>
+    <w:lsdException w:name="heading 6" w:uiPriority="9" w:qFormat="1"/>
+    <w:lsdException w:name="heading 7" w:uiPriority="9" w:qFormat="1"/>
+    <w:lsdException w:name="heading 8" w:uiPriority="9" w:qFormat="1"/>
+    <w:lsdException w:name="heading 9" w:uiPriority="9" w:qFormat="1"/>
+    <w:lsdException w:name="toc 1" w:uiPriority="39" w:qFormat="1"/>
+    <w:lsdException w:name="toc 2" w:uiPriority="39" w:qFormat="1"/>
+    <w:lsdException w:name="toc 3" w:uiPriority="39" w:qFormat="1"/>
+    <w:lsdException w:name="toc 4" w:uiPriority="39"/>
+    <w:lsdException w:name="toc 5" w:uiPriority="39"/>
+    <w:lsdException w:name="toc 6" w:uiPriority="39"/>
+    <w:lsdException w:name="toc 7" w:uiPriority="39"/>
+    <w:lsdException w:name="toc 8" w:uiPriority="39"/>
+    <w:lsdException w:name="toc 9" w:uiPriority="39"/>
+    <w:lsdException w:name="caption" w:uiPriority="35" w:qFormat="1"/>
+    <w:lsdException w:name="Title" w:semiHidden="0" w:uiPriority="10" w:unhideWhenUsed="0" w:qFormat="1"/>
+    <w:lsdException w:name="Default Paragraph Font" w:uiPriority="1"/>
+    <w:lsdException w:name="Subtitle" w:semiHidden="0" w:uiPriority="11" w:unhideWhenUsed="0" w:qFormat="1"/>
+    <w:lsdException w:name="Strong" w:semiHidden="0" w:uiPriority="22" w:unhideWhenUsed="0" w:qFormat="1"/>
+    <w:lsdException w:name="Emphasis" w:semiHidden="0" w:uiPriority="20" w:unhideWhenUsed="0" w:qFormat="1"/>
+    <w:lsdException w:name="Table Grid" w:semiHidden="0" w:uiPriority="59" w:unhideWhenUsed="0"/>
+    <w:lsdException w:name="Placeholder Text" w:unhideWhenUsed="0"/>
+    <w:lsdException w:name="No Spacing" w:semiHidden="0" w:uiPriority="1" w:unhideWhenUsed="0" w:qFormat="1"/>
+    <w:lsdException w:name="Light Shading" w:semiHidden="0" w:uiPriority="60" w:unhideWhenUsed="0"/>
+    <w:lsdException w:name="Light List" w:semiHidden="0" w:uiPriority="61" w:unhideWhenUsed="0"/>
+    <w:lsdException w:name="Light Grid" w:semiHidden="0" w:uiPriority="62" w:unhideWhenUsed="0"/>
+    <w:lsdException w:name="Medium Shading 1" w:semiHidden="0" w:uiPriority="63" w:unhideWhenUsed="0"/>
+    <w:lsdException w:name="Medium Shading 2" w:semiHidden="0" w:uiPriority="64" w:unhideWhenUsed="0"/>
+    <w:lsdException w:name="Medium List 1" w:semiHidden="0" w:uiPriority="65" w:unhideWhenUsed="0"/>
+    <w:lsdException w:name="Medium List 2" w:semiHidden="0" w:uiPriority="66" w:unhideWhenUsed="0"/>
+    <w:lsdException w:name="Medium Grid 1" w:semiHidden="0" w:uiPriority="67" w:unhideWhenUsed="0"/>
+    <w:lsdException w:name="Medium Grid 2" w:semiHidden="0" w:uiPriority="68" w:unhideWhenUsed="0"/>
+    <w:lsdException w:name="Medium Grid 3" w:semiHidden="0" w:uiPriority="69" w:unhideWhenUsed="0"/>
+    <w:lsdException w:name="Dark List" w:semiHidden="0" w:uiPriority="70" w:unhideWhenUsed="0"/>
+    <w:lsdException w:name="Colorful Shading" w:semiHidden="0" w:uiPriority="71" w:unhideWhenUsed="0"/>
+    <w:lsdException w:name="Colorful List" w:semiHidden="0" w:uiPriority="72" w:unhideWhenUsed="0"/>
+    <w:lsdException w:name="Colorful Grid" w:semiHidden="0" w:uiPriority="73" w:unhideWhenUsed="0"/>
+    <w:lsdException w:name="Light Shading Accent 1" w:semiHidden="0" w:uiPriority="60" w:unhideWhenUsed="0"/>
+    <w:lsdException w:name="Light List Accent 1" w:semiHidden="0" w:uiPriority="61" w:unhideWhenUsed="0"/>
+    <w:lsdException w:name="Light Grid Accent 1" w:semiHidden="0" w:uiPriority="62" w:unhideWhenUsed="0"/>
+    <w:lsdException w:name="Medium Shading 1 Accent 1" w:semiHidden="0" w:uiPriority="63" w:unhideWhenUsed="0"/>
+    <w:lsdException w:name="Medium Shading 2 Accent 1" w:semiHidden="0" w:uiPriority="64" w:unhideWhenUsed="0"/>
+    <w:lsdException w:name="Medium List 1 Accent 1" w:semiHidden="0" w:uiPriority="65" w:unhideWhenUsed="0"/>
+    <w:lsdException w:name="Revision" w:unhideWhenUsed="0"/>
+    <w:lsdException w:name="List Paragraph" w:semiHidden="0" w:uiPriority="34" w:unhideWhenUsed="0" w:qFormat="1"/>
+    <w:lsdException w:name="Quote" w:semiHidden="0" w:uiPriority="29" w:unhideWhenUsed="0" w:qFormat="1"/>
+    <w:lsdException w:name="Intense Quote" w:semiHidden="0" w:uiPriority="30" w:unhideWhenUsed="0" w:qFormat="1"/>
+    <w:lsdException w:name="Medium List 2 Accent 1" w:semiHidden="0" w:uiPriority="66" w:unhideWhenUsed="0"/>
+    <w:lsdException w:name="Medium Grid 1 Accent 1" w:semiHidden="0" w:uiPriority="67" w:unhideWhenUsed="0"/>
+    <w:lsdException w:name="Medium Grid 2 Accent 1" w:semiHidden="0" w:uiPriority="68" w:unhideWhenUsed="0"/>
+    <w:lsdException w:name="Medium Grid 3 Accent 1" w:semiHidden="0" w:uiPriority="69" w:unhideWhenUsed="0"/>
+    <w:lsdException w:name="Dark List Accent 1" w:semiHidden="0" w:uiPriority="70" w:unhideWhenUsed="0"/>
+    <w:lsdException w:name="Colorful Shading Accent 1" w:semiHidden="0" w:uiPriority="71" w:unhideWhenUsed="0"/>
+    <w:lsdException w:name="Colorful List Accent 1" w:semiHidden="0" w:uiPriority="72" w:unhideWhenUsed="0"/>
+    <w:lsdException w:name="Colorful Grid Accent 1" w:semiHidden="0" w:uiPriority="73" w:unhideWhenUsed="0"/>
+    <w:lsdException w:name="Light Shading Accent 2" w:semiHidden="0" w:uiPriority="60" w:unhideWhenUsed="0"/>
+    <w:lsdException w:name="Light List Accent 2" w:semiHidden="0" w:uiPriority="61" w:unhideWhenUsed="0"/>
+    <w:lsdException w:name="Light Grid Accent 2" w:semiHidden="0" w:uiPriority="62" w:unhideWhenUsed="0"/>
+    <w:lsdException w:name="Medium Shading 1 Accent 2" w:semiHidden="0" w:uiPriority="63" w:unhideWhenUsed="0"/>
+    <w:lsdException w:name="Medium Shading 2 Accent 2" w:semiHidden="0" w:uiPriority="64" w:unhideWhenUsed="0"/>
+    <w:lsdException w:name="Medium List 1 Accent 2" w:semiHidden="0" w:uiPriority="65" w:unhideWhenUsed="0"/>
+    <w:lsdException w:name="Medium List 2 Accent 2" w:semiHidden="0" w:uiPriority="66" w:unhideWhenUsed="0"/>
+    <w:lsdException w:name="Medium Grid 1 Accent 2" w:semiHidden="0" w:uiPriority="67" w:unhideWhenUsed="0"/>
+    <w:lsdException w:name="Medium Grid 2 Accent 2" w:semiHidden="0" w:uiPriority="68" w:unhideWhenUsed="0"/>
+    <w:lsdException w:name="Medium Grid 3 Accent 2" w:semiHidden="0" w:uiPriority="69" w:unhideWhenUsed="0"/>
+    <w:lsdException w:name="Dark List Accent 2" w:semiHidden="0" w:uiPriority="70" w:unhideWhenUsed="0"/>
+    <w:lsdException w:name="Colorful Shading Accent 2" w:semiHidden="0" w:uiPriority="71" w:unhideWhenUsed="0"/>
+    <w:lsdException w:name="Colorful List Accent 2" w:semiHidden="0" w:uiPriority="72" w:unhideWhenUsed="0"/>
+    <w:lsdException w:name="Colorful Grid Accent 2" w:semiHidden="0" w:uiPriority="73" w:unhideWhenUsed="0"/>
+    <w:lsdException w:name="Light Shading Accent 3" w:semiHidden="0" w:uiPriority="60" w:unhideWhenUsed="0"/>
+    <w:lsdException w:name="Light List Accent 3" w:semiHidden="0" w:uiPriority="61" w:unhideWhenUsed="0"/>
+    <w:lsdException w:name="Light Grid Accent 3" w:semiHidden="0" w:uiPriority="62" w:unhideWhenUsed="0"/>
+    <w:lsdException w:name="Medium Shading 1 Accent 3" w:semiHidden="0" w:uiPriority="63" w:unhideWhenUsed="0"/>
+    <w:lsdException w:name="Medium Shading 2 Accent 3" w:semiHidden="0" w:uiPriority="64" w:unhideWhenUsed="0"/>
+    <w:lsdException w:name="Medium List 1 Accent 3" w:semiHidden="0" w:uiPriority="65" w:unhideWhenUsed="0"/>
+    <w:lsdException w:name="Medium List 2 Accent 3" w:semiHidden="0" w:uiPriority="66" w:unhideWhenUsed="0"/>
+    <w:lsdException w:name="Medium Grid 1 Accent 3" w:semiHidden="0" w:uiPriority="67" w:unhideWhenUsed="0"/>
+    <w:lsdException w:name="Medium Grid 2 Accent 3" w:semiHidden="0" w:uiPriority="68" w:unhideWhenUsed="0"/>
+    <w:lsdException w:name="Medium Grid 3 Accent 3" w:semiHidden="0" w:uiPriority="69" w:unhideWhenUsed="0"/>
+    <w:lsdException w:name="Dark List Accent 3" w:semiHidden="0" w:uiPriority="70" w:unhideWhenUsed="0"/>
+    <w:lsdException w:name="Colorful Shading Accent 3" w:semiHidden="0" w:uiPriority="71" w:unhideWhenUsed="0"/>
+    <w:lsdException w:name="Colorful List Accent 3" w:semiHidden="0" w:uiPriority="72" w:unhideWhenUsed="0"/>
+    <w:lsdException w:name="Colorful Grid Accent 3" w:semiHidden="0" w:uiPriority="73" w:unhideWhenUsed="0"/>
+    <w:lsdException w:name="Light Shading Accent 4" w:semiHidden="0" w:uiPriority="60" w:unhideWhenUsed="0"/>
+    <w:lsdException w:name="Light List Accent 4" w:semiHidden="0" w:uiPriority="61" w:unhideWhenUsed="0"/>
+    <w:lsdException w:name="Light Grid Accent 4" w:semiHidden="0" w:uiPriority="62" w:unhideWhenUsed="0"/>
+    <w:lsdException w:name="Medium Shading 1 Accent 4" w:semiHidden="0" w:uiPriority="63" w:unhideWhenUsed="0"/>
+    <w:lsdException w:name="Medium Shading 2 Accent 4" w:semiHidden="0" w:uiPriority="64" w:unhideWhenUsed="0"/>
+    <w:lsdException w:name="Medium List 1 Accent 4" w:semiHidden="0" w:uiPriority="65" w:unhideWhenUsed="0"/>
+    <w:lsdException w:name="Medium List 2 Accent 4" w:semiHidden="0" w:uiPriority="66" w:unhideWhenUsed="0"/>
+    <w:lsdException w:name="Medium Grid 1 Accent 4" w:semiHidden="0" w:uiPriority="67" w:unhideWhenUsed="0"/>
+    <w:lsdException w:name="Medium Grid 2 Accent 4" w:semiHidden="0" w:uiPriority="68" w:unhideWhenUsed="0"/>
+    <w:lsdException w:name="Medium Grid 3 Accent 4" w:semiHidden="0" w:uiPriority="69" w:unhideWhenUsed="0"/>
+    <w:lsdException w:name="Dark List Accent 4" w:semiHidden="0" w:uiPriority="70" w:unhideWhenUsed="0"/>
+    <w:lsdException w:name="Colorful Shading Accent 4" w:semiHidden="0" w:uiPriority="71" w:unhideWhenUsed="0"/>
+    <w:lsdException w:name="Colorful List Accent 4" w:semiHidden="0" w:uiPriority="72" w:unhideWhenUsed="0"/>
+    <w:lsdException w:name="Colorful Grid Accent 4" w:semiHidden="0" w:uiPriority="73" w:unhideWhenUsed="0"/>
+    <w:lsdException w:name="Light Shading Accent 5" w:semiHidden="0" w:uiPriority="60" w:unhideWhenUsed="0"/>
+    <w:lsdException w:name="Light List Accent 5" w:semiHidden="0" w:uiPriority="61" w:unhideWhenUsed="0"/>
+    <w:lsdException w:name="Light Grid Accent 5" w:semiHidden="0" w:uiPriority="62" w:unhideWhenUsed="0"/>
+    <w:lsdException w:name="Medium Shading 1 Accent 5" w:semiHidden="0" w:uiPriority="63" w:unhideWhenUsed="0"/>
+    <w:lsdException w:name="Medium Shading 2 Accent 5" w:semiHidden="0" w:uiPriority="64" w:unhideWhenUsed="0"/>
+    <w:lsdException w:name="Medium List 1 Accent 5" w:semiHidden="0" w:uiPriority="65" w:unhideWhenUsed="0"/>
+    <w:lsdException w:name="Medium List 2 Accent 5" w:semiHidden="0" w:uiPriority="66" w:unhideWhenUsed="0"/>
+    <w:lsdException w:name="Medium Grid 1 Accent 5" w:semiHidden="0" w:uiPriority="67" w:unhideWhenUsed="0"/>
+    <w:lsdException w:name="Medium Grid 2 Accent 5" w:semiHidden="0" w:uiPriority="68" w:unhideWhenUsed="0"/>
+    <w:lsdException w:name="Medium Grid 3 Accent 5" w:semiHidden="0" w:uiPriority="69" w:unhideWhenUsed="0"/>
+    <w:lsdException w:name="Dark List Accent 5" w:semiHidden="0" w:uiPriority="70" w:unhideWhenUsed="0"/>
+    <w:lsdException w:name="Colorful Shading Accent 5" w:semiHidden="0" w:uiPriority="71" w:unhideWhenUsed="0"/>
+    <w:lsdException w:name="Colorful List Accent 5" w:semiHidden="0" w:uiPriority="72" w:unhideWhenUsed="0"/>
+    <w:lsdException w:name="Colorful Grid Accent 5" w:semiHidden="0" w:uiPriority="73" w:unhideWhenUsed="0"/>
+    <w:lsdException w:name="Light Shading Accent 6" w:semiHidden="0" w:uiPriority="60" w:unhideWhenUsed="0"/>
+    <w:lsdException w:name="Light List Accent 6" w:semiHidden="0" w:uiPriority="61" w:unhideWhenUsed="0"/>
+    <w:lsdException w:name="Light Grid Accent 6" w:semiHidden="0" w:uiPriority="62" w:unhideWhenUsed="0"/>
+    <w:lsdException w:name="Medium Shading 1 Accent 6" w:semiHidden="0" w:uiPriority="63" w:unhideWhenUsed="0"/>
+    <w:lsdException w:name="Medium Shading 2 Accent 6" w:semiHidden="0" w:uiPriority="64" w:unhideWhenUsed="0"/>
+    <w:lsdException w:name="Medium List 1 Accent 6" w:semiHidden="0" w:uiPriority="65" w:unhideWhenUsed="0"/>
+    <w:lsdException w:name="Medium List 2 Accent 6" w:semiHidden="0" w:uiPriority="66" w:unhideWhenUsed="0"/>
+    <w:lsdException w:name="Medium Grid 1 Accent 6" w:semiHidden="0" w:uiPriority="67" w:unhideWhenUsed="0"/>
+    <w:lsdException w:name="Medium Grid 2 Accent 6" w:semiHidden="0" w:uiPriority="68" w:unhideWhenUsed="0"/>
+    <w:lsdException w:name="Medium Grid 3 Accent 6" w:semiHidden="0" w:uiPriority="69" w:unhideWhenUsed="0"/>
+    <w:lsdException w:name="Dark List Accent 6" w:semiHidden="0" w:uiPriority="70" w:unhideWhenUsed="0"/>
+    <w:lsdException w:name="Colorful Shading Accent 6" w:semiHidden="0" w:uiPriority="71" w:unhideWhenUsed="0"/>
+    <w:lsdException w:name="Colorful List Accent 6" w:semiHidden="0" w:uiPriority="72" w:unhideWhenUsed="0"/>
+    <w:lsdException w:name="Colorful Grid Accent 6" w:semiHidden="0" w:uiPriority="73" w:unhideWhenUsed="0"/>
+    <w:lsdException w:name="Subtle Emphasis" w:semiHidden="0" w:uiPriority="19" w:unhideWhenUsed="0" w:qFormat="1"/>
+    <w:lsdException w:name="Intense Emphasis" w:semiHidden="0" w:uiPriority="21" w:unhideWhenUsed="0" w:qFormat="1"/>
+    <w:lsdException w:name="Subtle Reference" w:semiHidden="0" w:uiPriority="31" w:unhideWhenUsed="0" w:qFormat="1"/>
+    <w:lsdException w:name="Intense Reference" w:semiHidden="0" w:uiPriority="32" w:unhideWhenUsed="0" w:qFormat="1"/>
+    <w:lsdException w:name="Book Title" w:semiHidden="0" w:uiPriority="33" w:unhideWhenUsed="0" w:qFormat="1"/>
+    <w:lsdException w:name="Bibliography" w:uiPriority="37"/>
+    <w:lsdException w:name="TOC Heading" w:uiPriority="39" w:qFormat="1"/>
+  </w:latentStyles>
+  <w:style w:type="paragraph" w:default="1" w:styleId="Normal">
+    <w:name w:val="Normal"/>
+    <w:qFormat/>
+    <w:rsid w:val="00335287"/>
+    <w:pPr>
+      <w:spacing w:before="100"/>
+      <w:ind w:firstLine="709"/>
+      <w:jc w:val="both"/>
+    </w:pPr>
+    <w:rPr>
+      <w:rFonts w:ascii="Cambria" w:hAnsi="Cambria"/>
+    </w:rPr>
+  </w:style>
+  <w:style w:type="paragraph" w:styleId="Titre1">
+    <w:name w:val="heading 1"/>
+    <w:basedOn w:val="Normal"/>
+    <w:next w:val="Normal"/>
+    <w:link w:val="Titre1Car"/>
+    <w:uiPriority w:val="9"/>
+    <w:qFormat/>
+    <w:rsid w:val="00B16BEE"/>
+    <w:pPr>
+      <w:keepNext/>
+      <w:keepLines/>
+      <w:spacing w:before="480" w:after="0"/>
+      <w:outlineLvl w:val="0"/>
+    </w:pPr>
+    <w:rPr>
+      <w:rFonts w:asciiTheme="majorHAnsi" w:eastAsiaTheme="majorEastAsia" w:hAnsiTheme="majorHAnsi" w:cstheme="majorBidi"/>
+      <w:b/>
+      <w:bCs/>
+      <w:color w:val="365F91" w:themeColor="accent1" w:themeShade="BF"/>
+      <w:sz w:val="28"/>
+      <w:szCs w:val="28"/>
+    </w:rPr>
+  </w:style>
+  <w:style w:type="paragraph" w:styleId="Titre2">
+    <w:name w:val="heading 2"/>
+    <w:basedOn w:val="Normal"/>
+    <w:next w:val="Normal"/>
+    <w:link w:val="Titre2Car"/>
+    <w:uiPriority w:val="9"/>
+    <w:unhideWhenUsed/>
+    <w:qFormat/>
+    <w:rsid w:val="00802A8F"/>
+    <w:pPr>
+      <w:keepNext/>
+      <w:keepLines/>
+      <w:spacing w:before="200" w:after="0"/>
+      <w:ind w:firstLine="1276"/>
+      <w:outlineLvl w:val="1"/>
+    </w:pPr>
+    <w:rPr>
+      <w:rFonts w:asciiTheme="majorHAnsi" w:eastAsiaTheme="majorEastAsia" w:hAnsiTheme="majorHAnsi" w:cstheme="majorBidi"/>
+      <w:b/>
+      <w:bCs/>
+      <w:color w:val="4F81BD" w:themeColor="accent1"/>
+      <w:sz w:val="26"/>
+      <w:szCs w:val="26"/>
+    </w:rPr>
+  </w:style>
+  <w:style w:type="paragraph" w:styleId="Titre3">
+    <w:name w:val="heading 3"/>
+    <w:basedOn w:val="Normal"/>
+    <w:next w:val="Normal"/>
+    <w:link w:val="Titre3Car"/>
+    <w:uiPriority w:val="9"/>
+    <w:unhideWhenUsed/>
+    <w:qFormat/>
+    <w:rsid w:val="001D6804"/>
+    <w:pPr>
+      <w:keepNext/>
+      <w:keepLines/>
+      <w:spacing w:before="200" w:after="0"/>
+      <w:ind w:firstLine="1843"/>
+      <w:outlineLvl w:val="2"/>
+    </w:pPr>
+    <w:rPr>
+      <w:rFonts w:asciiTheme="majorHAnsi" w:eastAsiaTheme="majorEastAsia" w:hAnsiTheme="majorHAnsi" w:cstheme="majorBidi"/>
+      <w:b/>
+      <w:bCs/>
+      <w:color w:val="4F81BD" w:themeColor="accent1"/>
+    </w:rPr>
+  </w:style>
+  <w:style w:type="paragraph" w:styleId="Titre4">
+    <w:name w:val="heading 4"/>
+    <w:basedOn w:val="Normal"/>
+    <w:next w:val="Normal"/>
+    <w:link w:val="Titre4Car"/>
+    <w:uiPriority w:val="9"/>
+    <w:semiHidden/>
+    <w:unhideWhenUsed/>
+    <w:qFormat/>
+    <w:rsid w:val="007B77FE"/>
+    <w:pPr>
+      <w:keepNext/>
+      <w:keepLines/>
+      <w:spacing w:before="200" w:after="0"/>
+      <w:outlineLvl w:val="3"/>
+    </w:pPr>
+    <w:rPr>
+      <w:rFonts w:asciiTheme="majorHAnsi" w:eastAsiaTheme="majorEastAsia" w:hAnsiTheme="majorHAnsi" w:cstheme="majorBidi"/>
+      <w:b/>
+      <w:bCs/>
+      <w:i/>
+      <w:iCs/>
+      <w:color w:val="4F81BD" w:themeColor="accent1"/>
+    </w:rPr>
+  </w:style>
+  <w:style w:type="character" w:default="1" w:styleId="Policepardfaut">
+    <w:name w:val="Default Paragraph Font"/>
+    <w:uiPriority w:val="1"/>
+    <w:semiHidden/>
+    <w:unhideWhenUsed/>
+  </w:style>
+  <w:style w:type="table" w:default="1" w:styleId="TableauNormal">
+    <w:name w:val="Normal Table"/>
+    <w:uiPriority w:val="99"/>
+    <w:semiHidden/>
+    <w:unhideWhenUsed/>
+    <w:tblPr>
+      <w:tblInd w:w="0" w:type="dxa"/>
+      <w:tblCellMar>
+        <w:top w:w="0" w:type="dxa"/>
+        <w:left w:w="108" w:type="dxa"/>
+        <w:bottom w:w="0" w:type="dxa"/>
+        <w:right w:w="108" w:type="dxa"/>
+      </w:tblCellMar>
+    </w:tblPr>
+  </w:style>
+  <w:style w:type="numbering" w:default="1" w:styleId="Aucuneliste">
+    <w:name w:val="No List"/>
+    <w:uiPriority w:val="99"/>
+    <w:semiHidden/>
+    <w:unhideWhenUsed/>
+  </w:style>
+  <w:style w:type="paragraph" w:styleId="En-tte">
+    <w:name w:val="header"/>
+    <w:basedOn w:val="Normal"/>
+    <w:link w:val="En-tteCar"/>
+    <w:uiPriority w:val="99"/>
+    <w:unhideWhenUsed/>
+    <w:rsid w:val="00B16BEE"/>
+    <w:pPr>
+      <w:tabs>
+        <w:tab w:val="center" w:pos="4536"/>
+        <w:tab w:val="right" w:pos="9072"/>
+      </w:tabs>
+      <w:spacing w:after="0" w:line="240" w:lineRule="auto"/>
+    </w:pPr>
+  </w:style>
+  <w:style w:type="character" w:customStyle="1" w:styleId="En-tteCar">
+    <w:name w:val="En-tête Car"/>
+    <w:basedOn w:val="Policepardfaut"/>
+    <w:link w:val="En-tte"/>
+    <w:uiPriority w:val="99"/>
+    <w:rsid w:val="00B16BEE"/>
+  </w:style>
+  <w:style w:type="paragraph" w:styleId="Pieddepage">
+    <w:name w:val="footer"/>
+    <w:basedOn w:val="Normal"/>
+    <w:link w:val="PieddepageCar"/>
+    <w:uiPriority w:val="99"/>
+    <w:unhideWhenUsed/>
+    <w:rsid w:val="00B16BEE"/>
+    <w:pPr>
+      <w:tabs>
+        <w:tab w:val="center" w:pos="4536"/>
+        <w:tab w:val="right" w:pos="9072"/>
+      </w:tabs>
+      <w:spacing w:after="0" w:line="240" w:lineRule="auto"/>
+    </w:pPr>
+  </w:style>
+  <w:style w:type="character" w:customStyle="1" w:styleId="PieddepageCar">
+    <w:name w:val="Pied de page Car"/>
+    <w:basedOn w:val="Policepardfaut"/>
+    <w:link w:val="Pieddepage"/>
+    <w:uiPriority w:val="99"/>
+    <w:rsid w:val="00B16BEE"/>
+  </w:style>
+  <w:style w:type="character" w:customStyle="1" w:styleId="Titre1Car">
+    <w:name w:val="Titre 1 Car"/>
+    <w:basedOn w:val="Policepardfaut"/>
+    <w:link w:val="Titre1"/>
+    <w:uiPriority w:val="9"/>
+    <w:rsid w:val="00B16BEE"/>
+    <w:rPr>
+      <w:rFonts w:asciiTheme="majorHAnsi" w:eastAsiaTheme="majorEastAsia" w:hAnsiTheme="majorHAnsi" w:cstheme="majorBidi"/>
+      <w:b/>
+      <w:bCs/>
+      <w:color w:val="365F91" w:themeColor="accent1" w:themeShade="BF"/>
+      <w:sz w:val="28"/>
+      <w:szCs w:val="28"/>
+    </w:rPr>
+  </w:style>
+  <w:style w:type="paragraph" w:styleId="En-ttedetabledesmatires">
+    <w:name w:val="TOC Heading"/>
+    <w:basedOn w:val="Titre1"/>
+    <w:next w:val="Normal"/>
+    <w:uiPriority w:val="39"/>
+    <w:unhideWhenUsed/>
+    <w:qFormat/>
+    <w:rsid w:val="00B16BEE"/>
+    <w:pPr>
+      <w:outlineLvl w:val="9"/>
+    </w:pPr>
+    <w:rPr>
+      <w:lang w:eastAsia="fr-FR"/>
+    </w:rPr>
+  </w:style>
+  <w:style w:type="paragraph" w:styleId="Textedebulles">
+    <w:name w:val="Balloon Text"/>
+    <w:basedOn w:val="Normal"/>
+    <w:link w:val="TextedebullesCar"/>
+    <w:uiPriority w:val="99"/>
+    <w:semiHidden/>
+    <w:unhideWhenUsed/>
+    <w:rsid w:val="00B16BEE"/>
+    <w:pPr>
+      <w:spacing w:after="0" w:line="240" w:lineRule="auto"/>
+    </w:pPr>
+    <w:rPr>
+      <w:rFonts w:ascii="Tahoma" w:hAnsi="Tahoma" w:cs="Tahoma"/>
+      <w:sz w:val="16"/>
+      <w:szCs w:val="16"/>
+    </w:rPr>
+  </w:style>
+  <w:style w:type="character" w:customStyle="1" w:styleId="TextedebullesCar">
+    <w:name w:val="Texte de bulles Car"/>
+    <w:basedOn w:val="Policepardfaut"/>
+    <w:link w:val="Textedebulles"/>
+    <w:uiPriority w:val="99"/>
+    <w:semiHidden/>
+    <w:rsid w:val="00B16BEE"/>
+    <w:rPr>
+      <w:rFonts w:ascii="Tahoma" w:hAnsi="Tahoma" w:cs="Tahoma"/>
+      <w:sz w:val="16"/>
+      <w:szCs w:val="16"/>
+    </w:rPr>
+  </w:style>
+  <w:style w:type="paragraph" w:styleId="Titre">
+    <w:name w:val="Title"/>
+    <w:basedOn w:val="Normal"/>
+    <w:next w:val="Normal"/>
+    <w:link w:val="TitreCar"/>
+    <w:uiPriority w:val="10"/>
+    <w:qFormat/>
+    <w:rsid w:val="005B7542"/>
+    <w:pPr>
+      <w:pBdr>
+        <w:bottom w:val="single" w:sz="8" w:space="4" w:color="4F81BD" w:themeColor="accent1"/>
+      </w:pBdr>
+      <w:spacing w:after="300" w:line="240" w:lineRule="auto"/>
+      <w:contextualSpacing/>
+    </w:pPr>
+    <w:rPr>
+      <w:rFonts w:asciiTheme="majorHAnsi" w:eastAsiaTheme="majorEastAsia" w:hAnsiTheme="majorHAnsi" w:cstheme="majorBidi"/>
+      <w:color w:val="17365D" w:themeColor="text2" w:themeShade="BF"/>
+      <w:spacing w:val="5"/>
+      <w:kern w:val="28"/>
+      <w:sz w:val="52"/>
+      <w:szCs w:val="52"/>
+    </w:rPr>
+  </w:style>
+  <w:style w:type="character" w:customStyle="1" w:styleId="TitreCar">
+    <w:name w:val="Titre Car"/>
+    <w:basedOn w:val="Policepardfaut"/>
+    <w:link w:val="Titre"/>
+    <w:uiPriority w:val="10"/>
+    <w:rsid w:val="005B7542"/>
+    <w:rPr>
+      <w:rFonts w:asciiTheme="majorHAnsi" w:eastAsiaTheme="majorEastAsia" w:hAnsiTheme="majorHAnsi" w:cstheme="majorBidi"/>
+      <w:color w:val="17365D" w:themeColor="text2" w:themeShade="BF"/>
+      <w:spacing w:val="5"/>
+      <w:kern w:val="28"/>
+      <w:sz w:val="52"/>
+      <w:szCs w:val="52"/>
+    </w:rPr>
+  </w:style>
+  <w:style w:type="paragraph" w:styleId="Sous-titre">
+    <w:name w:val="Subtitle"/>
+    <w:basedOn w:val="Normal"/>
+    <w:next w:val="Normal"/>
+    <w:link w:val="Sous-titreCar"/>
+    <w:uiPriority w:val="11"/>
+    <w:qFormat/>
+    <w:rsid w:val="005B7542"/>
+    <w:pPr>
+      <w:numPr>
+        <w:ilvl w:val="1"/>
+      </w:numPr>
+      <w:ind w:firstLine="709"/>
+    </w:pPr>
+    <w:rPr>
+      <w:rFonts w:asciiTheme="majorHAnsi" w:eastAsiaTheme="majorEastAsia" w:hAnsiTheme="majorHAnsi" w:cstheme="majorBidi"/>
+      <w:i/>
+      <w:iCs/>
+      <w:color w:val="4F81BD" w:themeColor="accent1"/>
+      <w:spacing w:val="15"/>
+      <w:sz w:val="24"/>
+      <w:szCs w:val="24"/>
+    </w:rPr>
+  </w:style>
+  <w:style w:type="character" w:customStyle="1" w:styleId="Sous-titreCar">
+    <w:name w:val="Sous-titre Car"/>
+    <w:basedOn w:val="Policepardfaut"/>
+    <w:link w:val="Sous-titre"/>
+    <w:uiPriority w:val="11"/>
+    <w:rsid w:val="005B7542"/>
+    <w:rPr>
+      <w:rFonts w:asciiTheme="majorHAnsi" w:eastAsiaTheme="majorEastAsia" w:hAnsiTheme="majorHAnsi" w:cstheme="majorBidi"/>
+      <w:i/>
+      <w:iCs/>
+      <w:color w:val="4F81BD" w:themeColor="accent1"/>
+      <w:spacing w:val="15"/>
+      <w:sz w:val="24"/>
+      <w:szCs w:val="24"/>
+    </w:rPr>
+  </w:style>
+  <w:style w:type="paragraph" w:styleId="Sansinterligne">
+    <w:name w:val="No Spacing"/>
+    <w:link w:val="SansinterligneCar"/>
+    <w:uiPriority w:val="1"/>
+    <w:qFormat/>
+    <w:rsid w:val="005B7542"/>
+    <w:pPr>
+      <w:spacing w:after="0" w:line="240" w:lineRule="auto"/>
+    </w:pPr>
+    <w:rPr>
+      <w:rFonts w:eastAsiaTheme="minorEastAsia"/>
+      <w:lang w:eastAsia="fr-FR"/>
+    </w:rPr>
+  </w:style>
+  <w:style w:type="character" w:customStyle="1" w:styleId="SansinterligneCar">
+    <w:name w:val="Sans interligne Car"/>
+    <w:basedOn w:val="Policepardfaut"/>
+    <w:link w:val="Sansinterligne"/>
+    <w:uiPriority w:val="1"/>
+    <w:rsid w:val="005B7542"/>
+    <w:rPr>
+      <w:rFonts w:eastAsiaTheme="minorEastAsia"/>
+      <w:lang w:eastAsia="fr-FR"/>
+    </w:rPr>
+  </w:style>
+  <w:style w:type="paragraph" w:customStyle="1" w:styleId="Methode">
+    <w:name w:val="Methode"/>
+    <w:basedOn w:val="Titre"/>
+    <w:link w:val="MethodeCar"/>
+    <w:qFormat/>
+    <w:rsid w:val="00FF269B"/>
+    <w:rPr>
+      <w:sz w:val="44"/>
+    </w:rPr>
+  </w:style>
+  <w:style w:type="paragraph" w:styleId="Paragraphedeliste">
+    <w:name w:val="List Paragraph"/>
+    <w:basedOn w:val="Normal"/>
+    <w:uiPriority w:val="34"/>
+    <w:qFormat/>
+    <w:rsid w:val="007E519D"/>
+    <w:pPr>
+      <w:ind w:left="720"/>
+      <w:contextualSpacing/>
+    </w:pPr>
+  </w:style>
+  <w:style w:type="character" w:customStyle="1" w:styleId="MethodeCar">
+    <w:name w:val="Methode Car"/>
+    <w:basedOn w:val="TitreCar"/>
+    <w:link w:val="Methode"/>
+    <w:rsid w:val="00FF269B"/>
+    <w:rPr>
+      <w:rFonts w:asciiTheme="majorHAnsi" w:eastAsiaTheme="majorEastAsia" w:hAnsiTheme="majorHAnsi" w:cstheme="majorBidi"/>
+      <w:color w:val="17365D" w:themeColor="text2" w:themeShade="BF"/>
+      <w:spacing w:val="5"/>
+      <w:kern w:val="28"/>
+      <w:sz w:val="44"/>
+      <w:szCs w:val="52"/>
+    </w:rPr>
+  </w:style>
+  <w:style w:type="character" w:styleId="Lienhypertexte">
+    <w:name w:val="Hyperlink"/>
+    <w:basedOn w:val="Policepardfaut"/>
+    <w:uiPriority w:val="99"/>
+    <w:unhideWhenUsed/>
+    <w:rsid w:val="00AF2BDD"/>
+    <w:rPr>
+      <w:color w:val="0000FF" w:themeColor="hyperlink"/>
+      <w:u w:val="single"/>
+    </w:rPr>
+  </w:style>
+  <w:style w:type="character" w:customStyle="1" w:styleId="Titre2Car">
+    <w:name w:val="Titre 2 Car"/>
+    <w:basedOn w:val="Policepardfaut"/>
+    <w:link w:val="Titre2"/>
+    <w:uiPriority w:val="9"/>
+    <w:rsid w:val="00802A8F"/>
+    <w:rPr>
+      <w:rFonts w:asciiTheme="majorHAnsi" w:eastAsiaTheme="majorEastAsia" w:hAnsiTheme="majorHAnsi" w:cstheme="majorBidi"/>
+      <w:b/>
+      <w:bCs/>
+      <w:color w:val="4F81BD" w:themeColor="accent1"/>
+      <w:sz w:val="26"/>
+      <w:szCs w:val="26"/>
+    </w:rPr>
+  </w:style>
+  <w:style w:type="character" w:customStyle="1" w:styleId="Titre3Car">
+    <w:name w:val="Titre 3 Car"/>
+    <w:basedOn w:val="Policepardfaut"/>
+    <w:link w:val="Titre3"/>
+    <w:uiPriority w:val="9"/>
+    <w:rsid w:val="001D6804"/>
+    <w:rPr>
+      <w:rFonts w:asciiTheme="majorHAnsi" w:eastAsiaTheme="majorEastAsia" w:hAnsiTheme="majorHAnsi" w:cstheme="majorBidi"/>
+      <w:b/>
+      <w:bCs/>
+      <w:color w:val="4F81BD" w:themeColor="accent1"/>
+    </w:rPr>
+  </w:style>
+  <w:style w:type="paragraph" w:styleId="TM1">
+    <w:name w:val="toc 1"/>
+    <w:basedOn w:val="Normal"/>
+    <w:next w:val="Normal"/>
+    <w:autoRedefine/>
+    <w:uiPriority w:val="39"/>
+    <w:unhideWhenUsed/>
+    <w:qFormat/>
+    <w:rsid w:val="00DF7690"/>
+    <w:pPr>
+      <w:spacing w:before="120" w:after="120"/>
+      <w:jc w:val="left"/>
+    </w:pPr>
+    <w:rPr>
+      <w:b/>
+      <w:bCs/>
+      <w:caps/>
+      <w:sz w:val="20"/>
+      <w:szCs w:val="20"/>
+    </w:rPr>
+  </w:style>
+  <w:style w:type="paragraph" w:styleId="TM2">
+    <w:name w:val="toc 2"/>
+    <w:basedOn w:val="Normal"/>
+    <w:next w:val="Normal"/>
+    <w:autoRedefine/>
+    <w:uiPriority w:val="39"/>
+    <w:unhideWhenUsed/>
+    <w:qFormat/>
+    <w:rsid w:val="0023116E"/>
+    <w:pPr>
+      <w:spacing w:before="0" w:after="0"/>
+      <w:ind w:left="220"/>
+      <w:jc w:val="left"/>
+    </w:pPr>
+    <w:rPr>
+      <w:smallCaps/>
+      <w:sz w:val="20"/>
+      <w:szCs w:val="20"/>
+    </w:rPr>
+  </w:style>
+  <w:style w:type="paragraph" w:styleId="TM3">
+    <w:name w:val="toc 3"/>
+    <w:basedOn w:val="Normal"/>
+    <w:next w:val="Normal"/>
+    <w:autoRedefine/>
+    <w:uiPriority w:val="39"/>
+    <w:unhideWhenUsed/>
+    <w:qFormat/>
+    <w:rsid w:val="00790CB3"/>
+    <w:pPr>
+      <w:spacing w:before="0" w:after="0"/>
+      <w:ind w:left="440"/>
+      <w:jc w:val="left"/>
+    </w:pPr>
+    <w:rPr>
+      <w:i/>
+      <w:iCs/>
+      <w:sz w:val="20"/>
+      <w:szCs w:val="20"/>
+    </w:rPr>
+  </w:style>
+  <w:style w:type="paragraph" w:styleId="Notedebasdepage">
+    <w:name w:val="footnote text"/>
+    <w:basedOn w:val="Normal"/>
+    <w:link w:val="NotedebasdepageCar"/>
+    <w:uiPriority w:val="99"/>
+    <w:semiHidden/>
+    <w:unhideWhenUsed/>
+    <w:rsid w:val="00FA13CA"/>
+    <w:pPr>
+      <w:spacing w:before="0" w:after="0" w:line="240" w:lineRule="auto"/>
+    </w:pPr>
+    <w:rPr>
+      <w:sz w:val="20"/>
+      <w:szCs w:val="20"/>
+    </w:rPr>
+  </w:style>
+  <w:style w:type="character" w:customStyle="1" w:styleId="NotedebasdepageCar">
+    <w:name w:val="Note de bas de page Car"/>
+    <w:basedOn w:val="Policepardfaut"/>
+    <w:link w:val="Notedebasdepage"/>
+    <w:uiPriority w:val="99"/>
+    <w:semiHidden/>
+    <w:rsid w:val="00FA13CA"/>
+    <w:rPr>
+      <w:sz w:val="20"/>
+      <w:szCs w:val="20"/>
+    </w:rPr>
+  </w:style>
+  <w:style w:type="character" w:styleId="Appelnotedebasdep">
+    <w:name w:val="footnote reference"/>
+    <w:basedOn w:val="Policepardfaut"/>
+    <w:uiPriority w:val="99"/>
+    <w:semiHidden/>
+    <w:unhideWhenUsed/>
+    <w:rsid w:val="00FA13CA"/>
+    <w:rPr>
+      <w:vertAlign w:val="superscript"/>
+    </w:rPr>
+  </w:style>
+  <w:style w:type="character" w:styleId="Textedelespacerserv">
+    <w:name w:val="Placeholder Text"/>
+    <w:basedOn w:val="Policepardfaut"/>
+    <w:uiPriority w:val="99"/>
+    <w:semiHidden/>
+    <w:rsid w:val="00FA13CA"/>
+    <w:rPr>
+      <w:color w:val="808080"/>
+    </w:rPr>
+  </w:style>
+  <w:style w:type="paragraph" w:styleId="Lgende">
+    <w:name w:val="caption"/>
+    <w:basedOn w:val="Normal"/>
+    <w:next w:val="Normal"/>
+    <w:uiPriority w:val="35"/>
+    <w:unhideWhenUsed/>
+    <w:qFormat/>
+    <w:rsid w:val="001660F5"/>
+    <w:pPr>
+      <w:spacing w:before="0" w:line="240" w:lineRule="auto"/>
+    </w:pPr>
+    <w:rPr>
+      <w:b/>
+      <w:bCs/>
+      <w:color w:val="4F81BD" w:themeColor="accent1"/>
+      <w:sz w:val="18"/>
+      <w:szCs w:val="18"/>
+    </w:rPr>
+  </w:style>
+  <w:style w:type="table" w:styleId="Grilledutableau">
+    <w:name w:val="Table Grid"/>
+    <w:basedOn w:val="TableauNormal"/>
+    <w:uiPriority w:val="59"/>
+    <w:rsid w:val="00183933"/>
+    <w:pPr>
+      <w:spacing w:after="0" w:line="240" w:lineRule="auto"/>
+    </w:pPr>
+    <w:tblPr>
+      <w:tblInd w:w="0" w:type="dxa"/>
+      <w:tblBorders>
+        <w:top w:val="single" w:sz="4" w:space="0" w:color="auto"/>
+        <w:left w:val="single" w:sz="4" w:space="0" w:color="auto"/>
+        <w:bottom w:val="single" w:sz="4" w:space="0" w:color="auto"/>
+        <w:right w:val="single" w:sz="4" w:space="0" w:color="auto"/>
+        <w:insideH w:val="single" w:sz="4" w:space="0" w:color="auto"/>
+        <w:insideV w:val="single" w:sz="4" w:space="0" w:color="auto"/>
+      </w:tblBorders>
+      <w:tblCellMar>
+        <w:top w:w="0" w:type="dxa"/>
+        <w:left w:w="108" w:type="dxa"/>
+        <w:bottom w:w="0" w:type="dxa"/>
+        <w:right w:w="108" w:type="dxa"/>
+      </w:tblCellMar>
+    </w:tblPr>
+  </w:style>
+  <w:style w:type="character" w:customStyle="1" w:styleId="Titre4Car">
+    <w:name w:val="Titre 4 Car"/>
+    <w:basedOn w:val="Policepardfaut"/>
+    <w:link w:val="Titre4"/>
+    <w:uiPriority w:val="9"/>
+    <w:semiHidden/>
+    <w:rsid w:val="007B77FE"/>
+    <w:rPr>
+      <w:rFonts w:asciiTheme="majorHAnsi" w:eastAsiaTheme="majorEastAsia" w:hAnsiTheme="majorHAnsi" w:cstheme="majorBidi"/>
+      <w:b/>
+      <w:bCs/>
+      <w:i/>
+      <w:iCs/>
+      <w:color w:val="4F81BD" w:themeColor="accent1"/>
+    </w:rPr>
+  </w:style>
+  <w:style w:type="paragraph" w:styleId="TM4">
+    <w:name w:val="toc 4"/>
+    <w:basedOn w:val="Normal"/>
+    <w:next w:val="Normal"/>
+    <w:autoRedefine/>
+    <w:uiPriority w:val="39"/>
+    <w:unhideWhenUsed/>
+    <w:rsid w:val="007B77FE"/>
+    <w:pPr>
+      <w:spacing w:before="0" w:after="0"/>
+      <w:ind w:left="660"/>
+      <w:jc w:val="left"/>
+    </w:pPr>
+    <w:rPr>
+      <w:sz w:val="18"/>
+      <w:szCs w:val="18"/>
+    </w:rPr>
+  </w:style>
+  <w:style w:type="paragraph" w:styleId="TM5">
+    <w:name w:val="toc 5"/>
+    <w:basedOn w:val="Normal"/>
+    <w:next w:val="Normal"/>
+    <w:autoRedefine/>
+    <w:uiPriority w:val="39"/>
+    <w:unhideWhenUsed/>
+    <w:rsid w:val="007B77FE"/>
+    <w:pPr>
+      <w:spacing w:before="0" w:after="0"/>
+      <w:ind w:left="880"/>
+      <w:jc w:val="left"/>
+    </w:pPr>
+    <w:rPr>
+      <w:sz w:val="18"/>
+      <w:szCs w:val="18"/>
+    </w:rPr>
+  </w:style>
+  <w:style w:type="paragraph" w:styleId="TM6">
+    <w:name w:val="toc 6"/>
+    <w:basedOn w:val="Normal"/>
+    <w:next w:val="Normal"/>
+    <w:autoRedefine/>
+    <w:uiPriority w:val="39"/>
+    <w:unhideWhenUsed/>
+    <w:rsid w:val="007B77FE"/>
+    <w:pPr>
+      <w:spacing w:before="0" w:after="0"/>
+      <w:ind w:left="1100"/>
+      <w:jc w:val="left"/>
+    </w:pPr>
+    <w:rPr>
+      <w:sz w:val="18"/>
+      <w:szCs w:val="18"/>
+    </w:rPr>
+  </w:style>
+  <w:style w:type="paragraph" w:styleId="TM7">
+    <w:name w:val="toc 7"/>
+    <w:basedOn w:val="Normal"/>
+    <w:next w:val="Normal"/>
+    <w:autoRedefine/>
+    <w:uiPriority w:val="39"/>
+    <w:unhideWhenUsed/>
+    <w:rsid w:val="007B77FE"/>
+    <w:pPr>
+      <w:spacing w:before="0" w:after="0"/>
+      <w:ind w:left="1320"/>
+      <w:jc w:val="left"/>
+    </w:pPr>
+    <w:rPr>
+      <w:sz w:val="18"/>
+      <w:szCs w:val="18"/>
+    </w:rPr>
+  </w:style>
+  <w:style w:type="paragraph" w:styleId="TM8">
+    <w:name w:val="toc 8"/>
+    <w:basedOn w:val="Normal"/>
+    <w:next w:val="Normal"/>
+    <w:autoRedefine/>
+    <w:uiPriority w:val="39"/>
+    <w:unhideWhenUsed/>
+    <w:rsid w:val="007B77FE"/>
+    <w:pPr>
+      <w:spacing w:before="0" w:after="0"/>
+      <w:ind w:left="1540"/>
+      <w:jc w:val="left"/>
+    </w:pPr>
+    <w:rPr>
+      <w:sz w:val="18"/>
+      <w:szCs w:val="18"/>
+    </w:rPr>
+  </w:style>
+  <w:style w:type="paragraph" w:styleId="TM9">
+    <w:name w:val="toc 9"/>
+    <w:basedOn w:val="Normal"/>
+    <w:next w:val="Normal"/>
+    <w:autoRedefine/>
+    <w:uiPriority w:val="39"/>
+    <w:unhideWhenUsed/>
+    <w:rsid w:val="007B77FE"/>
+    <w:pPr>
+      <w:spacing w:before="0" w:after="0"/>
+      <w:ind w:left="1760"/>
+      <w:jc w:val="left"/>
+    </w:pPr>
+    <w:rPr>
+      <w:sz w:val="18"/>
+      <w:szCs w:val="18"/>
+    </w:rPr>
+  </w:style>
+  <w:style w:type="paragraph" w:customStyle="1" w:styleId="Style1-bis">
+    <w:name w:val="Style1-bis"/>
+    <w:basedOn w:val="Titre2"/>
+    <w:link w:val="Style1-bisCar"/>
+    <w:qFormat/>
+    <w:rsid w:val="00BD4131"/>
+  </w:style>
+  <w:style w:type="paragraph" w:customStyle="1" w:styleId="Style1bis">
+    <w:name w:val="Style1bis"/>
+    <w:basedOn w:val="Titre3"/>
+    <w:link w:val="Style1bisCar"/>
+    <w:qFormat/>
+    <w:rsid w:val="00BD4131"/>
+  </w:style>
+  <w:style w:type="character" w:customStyle="1" w:styleId="Style1-bisCar">
+    <w:name w:val="Style1-bis Car"/>
+    <w:basedOn w:val="Titre2Car"/>
+    <w:link w:val="Style1-bis"/>
+    <w:rsid w:val="00BD4131"/>
+    <w:rPr>
+      <w:rFonts w:asciiTheme="majorHAnsi" w:eastAsiaTheme="majorEastAsia" w:hAnsiTheme="majorHAnsi" w:cstheme="majorBidi"/>
+      <w:b/>
+      <w:bCs/>
+      <w:color w:val="4F81BD" w:themeColor="accent1"/>
+      <w:sz w:val="26"/>
+      <w:szCs w:val="26"/>
+    </w:rPr>
+  </w:style>
+  <w:style w:type="character" w:customStyle="1" w:styleId="Style1bisCar">
+    <w:name w:val="Style1bis Car"/>
+    <w:basedOn w:val="Titre3Car"/>
+    <w:link w:val="Style1bis"/>
+    <w:rsid w:val="00BD4131"/>
+    <w:rPr>
+      <w:rFonts w:asciiTheme="majorHAnsi" w:eastAsiaTheme="majorEastAsia" w:hAnsiTheme="majorHAnsi" w:cstheme="majorBidi"/>
+      <w:b/>
+      <w:bCs/>
+      <w:color w:val="4F81BD" w:themeColor="accent1"/>
+    </w:rPr>
+  </w:style>
+  <w:style w:type="character" w:styleId="Lienhypertextesuivivisit">
+    <w:name w:val="FollowedHyperlink"/>
+    <w:basedOn w:val="Policepardfaut"/>
+    <w:uiPriority w:val="99"/>
+    <w:semiHidden/>
+    <w:unhideWhenUsed/>
+    <w:rsid w:val="00335287"/>
+    <w:rPr>
+      <w:color w:val="800080" w:themeColor="followedHyperlink"/>
+      <w:u w:val="single"/>
+    </w:rPr>
+  </w:style>
+  <w:style w:type="table" w:customStyle="1" w:styleId="Grilledutableau1">
+    <w:name w:val="Grille du tableau1"/>
+    <w:basedOn w:val="TableauNormal"/>
+    <w:next w:val="Grilledutableau"/>
+    <w:uiPriority w:val="59"/>
+    <w:rsid w:val="00870092"/>
+    <w:pPr>
+      <w:spacing w:after="0" w:line="240" w:lineRule="auto"/>
+    </w:pPr>
+    <w:rPr>
+      <w:sz w:val="24"/>
+      <w:szCs w:val="24"/>
+    </w:rPr>
+    <w:tblPr>
+      <w:tblInd w:w="0" w:type="dxa"/>
+      <w:tblBorders>
+        <w:top w:val="single" w:sz="4" w:space="0" w:color="auto"/>
+        <w:left w:val="single" w:sz="4" w:space="0" w:color="auto"/>
+        <w:bottom w:val="single" w:sz="4" w:space="0" w:color="auto"/>
+        <w:right w:val="single" w:sz="4" w:space="0" w:color="auto"/>
+        <w:insideH w:val="single" w:sz="4" w:space="0" w:color="auto"/>
+        <w:insideV w:val="single" w:sz="4" w:space="0" w:color="auto"/>
+      </w:tblBorders>
+      <w:tblCellMar>
+        <w:top w:w="0" w:type="dxa"/>
+        <w:left w:w="108" w:type="dxa"/>
+        <w:bottom w:w="0" w:type="dxa"/>
+        <w:right w:w="108" w:type="dxa"/>
+      </w:tblCellMar>
+    </w:tblPr>
+  </w:style>
+  <w:style w:type="table" w:styleId="Trameclaire-Accent1">
+    <w:name w:val="Light Shading Accent 1"/>
+    <w:basedOn w:val="TableauNormal"/>
+    <w:uiPriority w:val="60"/>
+    <w:rsid w:val="00F3593F"/>
+    <w:pPr>
+      <w:spacing w:after="0" w:line="240" w:lineRule="auto"/>
+    </w:pPr>
+    <w:rPr>
+      <w:color w:val="365F91" w:themeColor="accent1" w:themeShade="BF"/>
+    </w:rPr>
+    <w:tblPr>
+      <w:tblStyleRowBandSize w:val="1"/>
+      <w:tblStyleColBandSize w:val="1"/>
+      <w:tblInd w:w="0" w:type="dxa"/>
+      <w:tblBorders>
+        <w:top w:val="single" w:sz="8" w:space="0" w:color="4F81BD" w:themeColor="accent1"/>
+        <w:bottom w:val="single" w:sz="8" w:space="0" w:color="4F81BD" w:themeColor="accent1"/>
+      </w:tblBorders>
+      <w:tblCellMar>
+        <w:top w:w="0" w:type="dxa"/>
+        <w:left w:w="108" w:type="dxa"/>
+        <w:bottom w:w="0" w:type="dxa"/>
+        <w:right w:w="108" w:type="dxa"/>
+      </w:tblCellMar>
+    </w:tblPr>
+    <w:tblStylePr w:type="firstRow">
+      <w:pPr>
+        <w:spacing w:before="0" w:after="0" w:line="240" w:lineRule="auto"/>
+      </w:pPr>
+      <w:rPr>
+        <w:b/>
+        <w:bCs/>
+      </w:rPr>
+      <w:tblPr/>
+      <w:tcPr>
+        <w:tcBorders>
+          <w:top w:val="single" w:sz="8" w:space="0" w:color="4F81BD" w:themeColor="accent1"/>
+          <w:left w:val="nil"/>
+          <w:bottom w:val="single" w:sz="8" w:space="0" w:color="4F81BD" w:themeColor="accent1"/>
+          <w:right w:val="nil"/>
+          <w:insideH w:val="nil"/>
+          <w:insideV w:val="nil"/>
+        </w:tcBorders>
+      </w:tcPr>
+    </w:tblStylePr>
+    <w:tblStylePr w:type="lastRow">
+      <w:pPr>
+        <w:spacing w:before="0" w:after="0" w:line="240" w:lineRule="auto"/>
+      </w:pPr>
+      <w:rPr>
+        <w:b/>
+        <w:bCs/>
+      </w:rPr>
+      <w:tblPr/>
+      <w:tcPr>
+        <w:tcBorders>
+          <w:top w:val="single" w:sz="8" w:space="0" w:color="4F81BD" w:themeColor="accent1"/>
+          <w:left w:val="nil"/>
+          <w:bottom w:val="single" w:sz="8" w:space="0" w:color="4F81BD" w:themeColor="accent1"/>
+          <w:right w:val="nil"/>
+          <w:insideH w:val="nil"/>
+          <w:insideV w:val="nil"/>
+        </w:tcBorders>
+      </w:tcPr>
+    </w:tblStylePr>
+    <w:tblStylePr w:type="firstCol">
+      <w:rPr>
+        <w:b/>
+        <w:bCs/>
+      </w:rPr>
+    </w:tblStylePr>
+    <w:tblStylePr w:type="lastCol">
+      <w:rPr>
+        <w:b/>
+        <w:bCs/>
+      </w:rPr>
+    </w:tblStylePr>
+    <w:tblStylePr w:type="band1Vert">
+      <w:tblPr/>
+      <w:tcPr>
+        <w:tcBorders>
+          <w:left w:val="nil"/>
+          <w:right w:val="nil"/>
+          <w:insideH w:val="nil"/>
+          <w:insideV w:val="nil"/>
+        </w:tcBorders>
+        <w:shd w:val="clear" w:color="auto" w:fill="D3DFEE" w:themeFill="accent1" w:themeFillTint="3F"/>
+      </w:tcPr>
+    </w:tblStylePr>
+    <w:tblStylePr w:type="band1Horz">
+      <w:tblPr/>
+      <w:tcPr>
+        <w:tcBorders>
+          <w:left w:val="nil"/>
+          <w:right w:val="nil"/>
+          <w:insideH w:val="nil"/>
+          <w:insideV w:val="nil"/>
+        </w:tcBorders>
+        <w:shd w:val="clear" w:color="auto" w:fill="D3DFEE" w:themeFill="accent1" w:themeFillTint="3F"/>
+      </w:tcPr>
+    </w:tblStylePr>
+  </w:style>
+</w:styles>
+</file>
+
+<file path=word/stylesWithEffects.xml><?xml version="1.0" encoding="utf-8"?>
+<w:styles xmlns:wpc="http://schemas.microsoft.com/office/word/2010/wordprocessingCanvas" xmlns:mc="http://schemas.openxmlformats.org/markup-compatibility/2006" xmlns:o="urn:schemas-microsoft-com:office:office" xmlns:r="http://schemas.openxmlformats.org/officeDocument/2006/relationships" xmlns:m="http://schemas.openxmlformats.org/officeDocument/2006/math" xmlns:v="urn:schemas-microsoft-com:vml" xmlns:wp14="http://schemas.microsoft.com/office/word/2010/wordprocessingDrawing" xmlns:wp="http://schemas.openxmlformats.org/drawingml/2006/wordprocessingDrawing" xmlns:w10="urn:schemas-microsoft-com:office:word" xmlns:w="http://schemas.openxmlformats.org/wordprocessingml/2006/main" xmlns:w14="http://schemas.microsoft.com/office/word/2010/wordml" xmlns:wpg="http://schemas.microsoft.com/office/word/2010/wordprocessingGroup" xmlns:wpi="http://schemas.microsoft.com/office/word/2010/wordprocessingInk" xmlns:wne="http://schemas.microsoft.com/office/word/2006/wordml" xmlns:wps="http://schemas.microsoft.com/office/word/2010/wordprocessingShape" mc:Ignorable="w14 wp14">
+  <w:docDefaults>
+    <w:rPrDefault>
+      <w:rPr>
+        <w:rFonts w:asciiTheme="minorHAnsi" w:eastAsiaTheme="minorHAnsi" w:hAnsiTheme="minorHAnsi" w:cstheme="minorBidi"/>
+        <w:sz w:val="22"/>
+        <w:szCs w:val="22"/>
+        <w:lang w:val="fr-FR" w:eastAsia="en-US" w:bidi="ar-SA"/>
+      </w:rPr>
+    </w:rPrDefault>
+    <w:pPrDefault>
+      <w:pPr>
+        <w:spacing w:after="200" w:line="276" w:lineRule="auto"/>
+      </w:pPr>
+    </w:pPrDefault>
+  </w:docDefaults>
+  <w:latentStyles w:defLockedState="0" w:defUIPriority="99" w:defSemiHidden="1" w:defUnhideWhenUsed="1" w:defQFormat="0" w:count="267">
+    <w:lsdException w:name="Normal" w:semiHidden="0" w:uiPriority="0" w:unhideWhenUsed="0" w:qFormat="1"/>
+    <w:lsdException w:name="heading 1" w:semiHidden="0" w:uiPriority="9" w:unhideWhenUsed="0" w:qFormat="1"/>
+    <w:lsdException w:name="heading 2" w:uiPriority="9" w:qFormat="1"/>
+    <w:lsdException w:name="heading 3" w:uiPriority="9" w:qFormat="1"/>
+    <w:lsdException w:name="heading 4" w:uiPriority="9" w:qFormat="1"/>
+    <w:lsdException w:name="heading 5" w:uiPriority="9" w:qFormat="1"/>
+    <w:lsdException w:name="heading 6" w:uiPriority="9" w:qFormat="1"/>
+    <w:lsdException w:name="heading 7" w:uiPriority="9" w:qFormat="1"/>
+    <w:lsdException w:name="heading 8" w:uiPriority="9" w:qFormat="1"/>
+    <w:lsdException w:name="heading 9" w:uiPriority="9" w:qFormat="1"/>
+    <w:lsdException w:name="toc 1" w:uiPriority="39" w:qFormat="1"/>
+    <w:lsdException w:name="toc 2" w:uiPriority="39" w:qFormat="1"/>
+    <w:lsdException w:name="toc 3" w:uiPriority="39" w:qFormat="1"/>
+    <w:lsdException w:name="toc 4" w:uiPriority="39"/>
+    <w:lsdException w:name="toc 5" w:uiPriority="39"/>
+    <w:lsdException w:name="toc 6" w:uiPriority="39"/>
+    <w:lsdException w:name="toc 7" w:uiPriority="39"/>
+    <w:lsdException w:name="toc 8" w:uiPriority="39"/>
+    <w:lsdException w:name="toc 9" w:uiPriority="39"/>
+    <w:lsdException w:name="caption" w:uiPriority="35" w:qFormat="1"/>
+    <w:lsdException w:name="Title" w:semiHidden="0" w:uiPriority="10" w:unhideWhenUsed="0" w:qFormat="1"/>
+    <w:lsdException w:name="Default Paragraph Font" w:uiPriority="1"/>
+    <w:lsdException w:name="Subtitle" w:semiHidden="0" w:uiPriority="11" w:unhideWhenUsed="0" w:qFormat="1"/>
+    <w:lsdException w:name="Strong" w:semiHidden="0" w:uiPriority="22" w:unhideWhenUsed="0" w:qFormat="1"/>
+    <w:lsdException w:name="Emphasis" w:semiHidden="0" w:uiPriority="20" w:unhideWhenUsed="0" w:qFormat="1"/>
+    <w:lsdException w:name="Table Grid" w:semiHidden="0" w:uiPriority="59" w:unhideWhenUsed="0"/>
+    <w:lsdException w:name="Placeholder Text" w:unhideWhenUsed="0"/>
+    <w:lsdException w:name="No Spacing" w:semiHidden="0" w:uiPriority="1" w:unhideWhenUsed="0" w:qFormat="1"/>
+    <w:lsdException w:name="Light Shading" w:semiHidden="0" w:uiPriority="60" w:unhideWhenUsed="0"/>
+    <w:lsdException w:name="Light List" w:semiHidden="0" w:uiPriority="61" w:unhideWhenUsed="0"/>
+    <w:lsdException w:name="Light Grid" w:semiHidden="0" w:uiPriority="62" w:unhideWhenUsed="0"/>
+    <w:lsdException w:name="Medium Shading 1" w:semiHidden="0" w:uiPriority="63" w:unhideWhenUsed="0"/>
+    <w:lsdException w:name="Medium Shading 2" w:semiHidden="0" w:uiPriority="64" w:unhideWhenUsed="0"/>
+    <w:lsdException w:name="Medium List 1" w:semiHidden="0" w:uiPriority="65" w:unhideWhenUsed="0"/>
+    <w:lsdException w:name="Medium List 2" w:semiHidden="0" w:uiPriority="66" w:unhideWhenUsed="0"/>
+    <w:lsdException w:name="Medium Grid 1" w:semiHidden="0" w:uiPriority="67" w:unhideWhenUsed="0"/>
+    <w:lsdException w:name="Medium Grid 2" w:semiHidden="0" w:uiPriority="68" w:unhideWhenUsed="0"/>
+    <w:lsdException w:name="Medium Grid 3" w:semiHidden="0" w:uiPriority="69" w:unhideWhenUsed="0"/>
+    <w:lsdException w:name="Dark List" w:semiHidden="0" w:uiPriority="70" w:unhideWhenUsed="0"/>
+    <w:lsdException w:name="Colorful Shading" w:semiHidden="0" w:uiPriority="71" w:unhideWhenUsed="0"/>
+    <w:lsdException w:name="Colorful List" w:semiHidden="0" w:uiPriority="72" w:unhideWhenUsed="0"/>
+    <w:lsdException w:name="Colorful Grid" w:semiHidden="0" w:uiPriority="73" w:unhideWhenUsed="0"/>
+    <w:lsdException w:name="Light Shading Accent 1" w:semiHidden="0" w:uiPriority="60" w:unhideWhenUsed="0"/>
+    <w:lsdException w:name="Light List Accent 1" w:semiHidden="0" w:uiPriority="61" w:unhideWhenUsed="0"/>
+    <w:lsdException w:name="Light Grid Accent 1" w:semiHidden="0" w:uiPriority="62" w:unhideWhenUsed="0"/>
+    <w:lsdException w:name="Medium Shading 1 Accent 1" w:semiHidden="0" w:uiPriority="63" w:unhideWhenUsed="0"/>
+    <w:lsdException w:name="Medium Shading 2 Accent 1" w:semiHidden="0" w:uiPriority="64" w:unhideWhenUsed="0"/>
+    <w:lsdException w:name="Medium List 1 Accent 1" w:semiHidden="0" w:uiPriority="65" w:unhideWhenUsed="0"/>
+    <w:lsdException w:name="Revision" w:unhideWhenUsed="0"/>
+    <w:lsdException w:name="List Paragraph" w:semiHidden="0" w:uiPriority="34" w:unhideWhenUsed="0" w:qFormat="1"/>
+    <w:lsdException w:name="Quote" w:semiHidden="0" w:uiPriority="29" w:unhideWhenUsed="0" w:qFormat="1"/>
+    <w:lsdException w:name="Intense Quote" w:semiHidden="0" w:uiPriority="30" w:unhideWhenUsed="0" w:qFormat="1"/>
+    <w:lsdException w:name="Medium List 2 Accent 1" w:semiHidden="0" w:uiPriority="66" w:unhideWhenUsed="0"/>
+    <w:lsdException w:name="Medium Grid 1 Accent 1" w:semiHidden="0" w:uiPriority="67" w:unhideWhenUsed="0"/>
+    <w:lsdException w:name="Medium Grid 2 Accent 1" w:semiHidden="0" w:uiPriority="68" w:unhideWhenUsed="0"/>
+    <w:lsdException w:name="Medium Grid 3 Accent 1" w:semiHidden="0" w:uiPriority="69" w:unhideWhenUsed="0"/>
+    <w:lsdException w:name="Dark List Accent 1" w:semiHidden="0" w:uiPriority="70" w:unhideWhenUsed="0"/>
+    <w:lsdException w:name="Colorful Shading Accent 1" w:semiHidden="0" w:uiPriority="71" w:unhideWhenUsed="0"/>
+    <w:lsdException w:name="Colorful List Accent 1" w:semiHidden="0" w:uiPriority="72" w:unhideWhenUsed="0"/>
+    <w:lsdException w:name="Colorful Grid Accent 1" w:semiHidden="0" w:uiPriority="73" w:unhideWhenUsed="0"/>
+    <w:lsdException w:name="Light Shading Accent 2" w:semiHidden="0" w:uiPriority="60" w:unhideWhenUsed="0"/>
+    <w:lsdException w:name="Light List Accent 2" w:semiHidden="0" w:uiPriority="61" w:unhideWhenUsed="0"/>
+    <w:lsdException w:name="Light Grid Accent 2" w:semiHidden="0" w:uiPriority="62" w:unhideWhenUsed="0"/>
+    <w:lsdException w:name="Medium Shading 1 Accent 2" w:semiHidden="0" w:uiPriority="63" w:unhideWhenUsed="0"/>
+    <w:lsdException w:name="Medium Shading 2 Accent 2" w:semiHidden="0" w:uiPriority="64" w:unhideWhenUsed="0"/>
+    <w:lsdException w:name="Medium List 1 Accent 2" w:semiHidden="0" w:uiPriority="65" w:unhideWhenUsed="0"/>
+    <w:lsdException w:name="Medium List 2 Accent 2" w:semiHidden="0" w:uiPriority="66" w:unhideWhenUsed="0"/>
+    <w:lsdException w:name="Medium Grid 1 Accent 2" w:semiHidden="0" w:uiPriority="67" w:unhideWhenUsed="0"/>
+    <w:lsdException w:name="Medium Grid 2 Accent 2" w:semiHidden="0" w:uiPriority="68" w:unhideWhenUsed="0"/>
+    <w:lsdException w:name="Medium Grid 3 Accent 2" w:semiHidden="0" w:uiPriority="69" w:unhideWhenUsed="0"/>
+    <w:lsdException w:name="Dark List Accent 2" w:semiHidden="0" w:uiPriority="70" w:unhideWhenUsed="0"/>
+    <w:lsdException w:name="Colorful Shading Accent 2" w:semiHidden="0" w:uiPriority="71" w:unhideWhenUsed="0"/>
+    <w:lsdException w:name="Colorful List Accent 2" w:semiHidden="0" w:uiPriority="72" w:unhideWhenUsed="0"/>
+    <w:lsdException w:name="Colorful Grid Accent 2" w:semiHidden="0" w:uiPriority="73" w:unhideWhenUsed="0"/>
+    <w:lsdException w:name="Light Shading Accent 3" w:semiHidden="0" w:uiPriority="60" w:unhideWhenUsed="0"/>
+    <w:lsdException w:name="Light List Accent 3" w:semiHidden="0" w:uiPriority="61" w:unhideWhenUsed="0"/>
+    <w:lsdException w:name="Light Grid Accent 3" w:semiHidden="0" w:uiPriority="62" w:unhideWhenUsed="0"/>
+    <w:lsdException w:name="Medium Shading 1 Accent 3" w:semiHidden="0" w:uiPriority="63" w:unhideWhenUsed="0"/>
+    <w:lsdException w:name="Medium Shading 2 Accent 3" w:semiHidden="0" w:uiPriority="64" w:unhideWhenUsed="0"/>
+    <w:lsdException w:name="Medium List 1 Accent 3" w:semiHidden="0" w:uiPriority="65" w:unhideWhenUsed="0"/>
+    <w:lsdException w:name="Medium List 2 Accent 3" w:semiHidden="0" w:uiPriority="66" w:unhideWhenUsed="0"/>
+    <w:lsdException w:name="Medium Grid 1 Accent 3" w:semiHidden="0" w:uiPriority="67" w:unhideWhenUsed="0"/>
+    <w:lsdException w:name="Medium Grid 2 Accent 3" w:semiHidden="0" w:uiPriority="68" w:unhideWhenUsed="0"/>
+    <w:lsdException w:name="Medium Grid 3 Accent 3" w:semiHidden="0" w:uiPriority="69" w:unhideWhenUsed="0"/>
+    <w:lsdException w:name="Dark List Accent 3" w:semiHidden="0" w:uiPriority="70" w:unhideWhenUsed="0"/>
+    <w:lsdException w:name="Colorful Shading Accent 3" w:semiHidden="0" w:uiPriority="71" w:unhideWhenUsed="0"/>
+    <w:lsdException w:name="Colorful List Accent 3" w:semiHidden="0" w:uiPriority="72" w:unhideWhenUsed="0"/>
+    <w:lsdException w:name="Colorful Grid Accent 3" w:semiHidden="0" w:uiPriority="73" w:unhideWhenUsed="0"/>
+    <w:lsdException w:name="Light Shading Accent 4" w:semiHidden="0" w:uiPriority="60" w:unhideWhenUsed="0"/>
+    <w:lsdException w:name="Light List Accent 4" w:semiHidden="0" w:uiPriority="61" w:unhideWhenUsed="0"/>
+    <w:lsdException w:name="Light Grid Accent 4" w:semiHidden="0" w:uiPriority="62" w:unhideWhenUsed="0"/>
+    <w:lsdException w:name="Medium Shading 1 Accent 4" w:semiHidden="0" w:uiPriority="63" w:unhideWhenUsed="0"/>
+    <w:lsdException w:name="Medium Shading 2 Accent 4" w:semiHidden="0" w:uiPriority="64" w:unhideWhenUsed="0"/>
+    <w:lsdException w:name="Medium List 1 Accent 4" w:semiHidden="0" w:uiPriority="65" w:unhideWhenUsed="0"/>
+    <w:lsdException w:name="Medium List 2 Accent 4" w:semiHidden="0" w:uiPriority="66" w:unhideWhenUsed="0"/>
+    <w:lsdException w:name="Medium Grid 1 Accent 4" w:semiHidden="0" w:uiPriority="67" w:unhideWhenUsed="0"/>
+    <w:lsdException w:name="Medium Grid 2 Accent 4" w:semiHidden="0" w:uiPriority="68" w:unhideWhenUsed="0"/>
+    <w:lsdException w:name="Medium Grid 3 Accent 4" w:semiHidden="0" w:uiPriority="69" w:unhideWhenUsed="0"/>
+    <w:lsdException w:name="Dark List Accent 4" w:semiHidden="0" w:uiPriority="70" w:unhideWhenUsed="0"/>
+    <w:lsdException w:name="Colorful Shading Accent 4" w:semiHidden="0" w:uiPriority="71" w:unhideWhenUsed="0"/>
+    <w:lsdException w:name="Colorful List Accent 4" w:semiHidden="0" w:uiPriority="72" w:unhideWhenUsed="0"/>
+    <w:lsdException w:name="Colorful Grid Accent 4" w:semiHidden="0" w:uiPriority="73" w:unhideWhenUsed="0"/>
+    <w:lsdException w:name="Light Shading Accent 5" w:semiHidden="0" w:uiPriority="60" w:unhideWhenUsed="0"/>
+    <w:lsdException w:name="Light List Accent 5" w:semiHidden="0" w:uiPriority="61" w:unhideWhenUsed="0"/>
+    <w:lsdException w:name="Light Grid Accent 5" w:semiHidden="0" w:uiPriority="62" w:unhideWhenUsed="0"/>
+    <w:lsdException w:name="Medium Shading 1 Accent 5" w:semiHidden="0" w:uiPriority="63" w:unhideWhenUsed="0"/>
+    <w:lsdException w:name="Medium Shading 2 Accent 5" w:semiHidden="0" w:uiPriority="64" w:unhideWhenUsed="0"/>
+    <w:lsdException w:name="Medium List 1 Accent 5" w:semiHidden="0" w:uiPriority="65" w:unhideWhenUsed="0"/>
+    <w:lsdException w:name="Medium List 2 Accent 5" w:semiHidden="0" w:uiPriority="66" w:unhideWhenUsed="0"/>
+    <w:lsdException w:name="Medium Grid 1 Accent 5" w:semiHidden="0" w:uiPriority="67" w:unhideWhenUsed="0"/>
+    <w:lsdException w:name="Medium Grid 2 Accent 5" w:semiHidden="0" w:uiPriority="68" w:unhideWhenUsed="0"/>
+    <w:lsdException w:name="Medium Grid 3 Accent 5" w:semiHidden="0" w:uiPriority="69" w:unhideWhenUsed="0"/>
+    <w:lsdException w:name="Dark List Accent 5" w:semiHidden="0" w:uiPriority="70" w:unhideWhenUsed="0"/>
+    <w:lsdException w:name="Colorful Shading Accent 5" w:semiHidden="0" w:uiPriority="71" w:unhideWhenUsed="0"/>
+    <w:lsdException w:name="Colorful List Accent 5" w:semiHidden="0" w:uiPriority="72" w:unhideWhenUsed="0"/>
+    <w:lsdException w:name="Colorful Grid Accent 5" w:semiHidden="0" w:uiPriority="73" w:unhideWhenUsed="0"/>
+    <w:lsdException w:name="Light Shading Accent 6" w:semiHidden="0" w:uiPriority="60" w:unhideWhenUsed="0"/>
+    <w:lsdException w:name="Light List Accent 6" w:semiHidden="0" w:uiPriority="61" w:unhideWhenUsed="0"/>
+    <w:lsdException w:name="Light Grid Accent 6" w:semiHidden="0" w:uiPriority="62" w:unhideWhenUsed="0"/>
+    <w:lsdException w:name="Medium Shading 1 Accent 6" w:semiHidden="0" w:uiPriority="63" w:unhideWhenUsed="0"/>
+    <w:lsdException w:name="Medium Shading 2 Accent 6" w:semiHidden="0" w:uiPriority="64" w:unhideWhenUsed="0"/>
+    <w:lsdException w:name="Medium List 1 Accent 6" w:semiHidden="0" w:uiPriority="65" w:unhideWhenUsed="0"/>
+    <w:lsdException w:name="Medium List 2 Accent 6" w:semiHidden="0" w:uiPriority="66" w:unhideWhenUsed="0"/>
+    <w:lsdException w:name="Medium Grid 1 Accent 6" w:semiHidden="0" w:uiPriority="67" w:unhideWhenUsed="0"/>
+    <w:lsdException w:name="Medium Grid 2 Accent 6" w:semiHidden="0" w:uiPriority="68" w:unhideWhenUsed="0"/>
+    <w:lsdException w:name="Medium Grid 3 Accent 6" w:semiHidden="0" w:uiPriority="69" w:unhideWhenUsed="0"/>
+    <w:lsdException w:name="Dark List Accent 6" w:semiHidden="0" w:uiPriority="70" w:unhideWhenUsed="0"/>
+    <w:lsdException w:name="Colorful Shading Accent 6" w:semiHidden="0" w:uiPriority="71" w:unhideWhenUsed="0"/>
+    <w:lsdException w:name="Colorful List Accent 6" w:semiHidden="0" w:uiPriority="72" w:unhideWhenUsed="0"/>
+    <w:lsdException w:name="Colorful Grid Accent 6" w:semiHidden="0" w:uiPriority="73" w:unhideWhenUsed="0"/>
+    <w:lsdException w:name="Subtle Emphasis" w:semiHidden="0" w:uiPriority="19" w:unhideWhenUsed="0" w:qFormat="1"/>
+    <w:lsdException w:name="Intense Emphasis" w:semiHidden="0" w:uiPriority="21" w:unhideWhenUsed="0" w:qFormat="1"/>
+    <w:lsdException w:name="Subtle Reference" w:semiHidden="0" w:uiPriority="31" w:unhideWhenUsed="0" w:qFormat="1"/>
+    <w:lsdException w:name="Intense Reference" w:semiHidden="0" w:uiPriority="32" w:unhideWhenUsed="0" w:qFormat="1"/>
+    <w:lsdException w:name="Book Title" w:semiHidden="0" w:uiPriority="33" w:unhideWhenUsed="0" w:qFormat="1"/>
+    <w:lsdException w:name="Bibliography" w:uiPriority="37"/>
+    <w:lsdException w:name="TOC Heading" w:uiPriority="39" w:qFormat="1"/>
   </w:latentStyles>
   <w:style w:type="paragraph" w:default="1" w:styleId="Normal">
     <w:name w:val="Normal"/>
@@ -5923,7 +6784,7 @@
 </file>
 
 <file path=customXml/itemProps2.xml><?xml version="1.0" encoding="utf-8"?>
-<ds:datastoreItem xmlns:ds="http://schemas.openxmlformats.org/officeDocument/2006/customXml" ds:itemID="{B343FCA8-A3A3-428B-BA5D-1C07253326D8}">
+<ds:datastoreItem xmlns:ds="http://schemas.openxmlformats.org/officeDocument/2006/customXml" ds:itemID="{19AEAE24-7149-4961-8990-16F2DAFF07BC}">
   <ds:schemaRefs>
     <ds:schemaRef ds:uri="http://schemas.openxmlformats.org/officeDocument/2006/bibliography"/>
   </ds:schemaRefs>

</xml_diff>